<commit_message>
minor clarifications on system capabilities
</commit_message>
<xml_diff>
--- a/Documentation/midterm/System Architecture and Design.docx
+++ b/Documentation/midterm/System Architecture and Design.docx
@@ -798,8 +798,6 @@
             <w:br w:type="page"/>
           </w:r>
         </w:p>
-        <w:bookmarkStart w:id="1" w:name="_GoBack" w:displacedByCustomXml="next"/>
-        <w:bookmarkEnd w:id="1" w:displacedByCustomXml="next"/>
       </w:sdtContent>
     </w:sdt>
     <w:bookmarkEnd w:id="0"/>
@@ -1103,14 +1101,14 @@
       <w:r>
         <w:t>As web application, the Admin Workbench runs in a web browser and communicates directly only with the Virtue Manager server over http</w:t>
       </w:r>
-      <w:bookmarkStart w:id="2" w:name="_Ref511550462"/>
+      <w:bookmarkStart w:id="1" w:name="_Ref511550462"/>
       <w:r>
         <w:rPr>
           <w:rStyle w:val="FootnoteReference"/>
         </w:rPr>
         <w:footnoteReference w:id="2"/>
       </w:r>
-      <w:bookmarkEnd w:id="2"/>
+      <w:bookmarkEnd w:id="1"/>
       <w:r>
         <w:t>.</w:t>
       </w:r>
@@ -1122,20 +1120,33 @@
         <w:spacing w:before="240"/>
         <w:jc w:val="center"/>
       </w:pPr>
-      <w:bookmarkStart w:id="3" w:name="_Ref511491077"/>
+      <w:bookmarkStart w:id="2" w:name="_Ref511491077"/>
       <w:r>
         <w:lastRenderedPageBreak/>
         <w:t xml:space="preserve">Table </w:t>
       </w:r>
-      <w:fldSimple w:instr=" SEQ Table \* ARABIC ">
-        <w:r>
-          <w:rPr>
-            <w:noProof/>
-          </w:rPr>
-          <w:t>1</w:t>
-        </w:r>
-      </w:fldSimple>
-      <w:bookmarkEnd w:id="3"/>
+      <w:r>
+        <w:fldChar w:fldCharType="begin"/>
+      </w:r>
+      <w:r>
+        <w:instrText xml:space="preserve"> SEQ Table \* ARABIC </w:instrText>
+      </w:r>
+      <w:r>
+        <w:fldChar w:fldCharType="separate"/>
+      </w:r>
+      <w:r>
+        <w:rPr>
+          <w:noProof/>
+        </w:rPr>
+        <w:t>1</w:t>
+      </w:r>
+      <w:r>
+        <w:rPr>
+          <w:noProof/>
+        </w:rPr>
+        <w:fldChar w:fldCharType="end"/>
+      </w:r>
+      <w:bookmarkEnd w:id="2"/>
       <w:r>
         <w:rPr>
           <w:noProof/>
@@ -1361,7 +1372,7 @@
               <w:keepNext/>
             </w:pPr>
             <w:r>
-              <w:t>RDP over ssh</w:t>
+              <w:t>RDP</w:t>
             </w:r>
           </w:p>
         </w:tc>
@@ -1508,20 +1519,33 @@
         <w:keepNext/>
         <w:jc w:val="center"/>
       </w:pPr>
-      <w:bookmarkStart w:id="4" w:name="_Ref511554077"/>
+      <w:bookmarkStart w:id="3" w:name="_Ref511554077"/>
       <w:r>
         <w:lastRenderedPageBreak/>
         <w:t xml:space="preserve">Table </w:t>
       </w:r>
-      <w:fldSimple w:instr=" SEQ Table \* ARABIC ">
-        <w:r>
-          <w:rPr>
-            <w:noProof/>
-          </w:rPr>
-          <w:t>2</w:t>
-        </w:r>
-      </w:fldSimple>
-      <w:bookmarkEnd w:id="4"/>
+      <w:r>
+        <w:fldChar w:fldCharType="begin"/>
+      </w:r>
+      <w:r>
+        <w:instrText xml:space="preserve"> SEQ Table \* ARABIC </w:instrText>
+      </w:r>
+      <w:r>
+        <w:fldChar w:fldCharType="separate"/>
+      </w:r>
+      <w:r>
+        <w:rPr>
+          <w:noProof/>
+        </w:rPr>
+        <w:t>2</w:t>
+      </w:r>
+      <w:r>
+        <w:rPr>
+          <w:noProof/>
+        </w:rPr>
+        <w:fldChar w:fldCharType="end"/>
+      </w:r>
+      <w:bookmarkEnd w:id="3"/>
       <w:r>
         <w:t xml:space="preserve"> Virtue Manager connections</w:t>
       </w:r>
@@ -1964,45 +1988,95 @@
     </w:p>
     <w:p>
       <w:r>
-        <w:t xml:space="preserve">In the current version, this is only notionally a separate component. It runs as a library within the Virtue Manager process and uses its local filesystem as </w:t>
-      </w:r>
-      <w:r>
-        <w:t>the</w:t>
-      </w:r>
-      <w:r>
-        <w:t xml:space="preserve"> persistent store.</w:t>
-      </w:r>
-      <w:r>
-        <w:t xml:space="preserve"> A future version will use a RDBMS (</w:t>
-      </w:r>
-      <w:r>
-        <w:t>e.g.</w:t>
-      </w:r>
-      <w:r>
-        <w:t>, PostgreSQL) running on a separate host. Communication will be encrypted (e.g., via SSL).</w:t>
-      </w:r>
-    </w:p>
-    <w:p>
-      <w:pPr>
-        <w:pStyle w:val="Heading2"/>
-      </w:pPr>
-      <w:r>
-        <w:t>Sensing &amp; Response Certificate Authority</w:t>
-      </w:r>
-    </w:p>
-    <w:p>
-      <w:r>
-        <w:t xml:space="preserve">All communications between Sensors (embedded in Virtues as well as infrastructure components like the Xen Hypervisor and Xen Dom0 controller) and the Sensing &amp; </w:t>
-      </w:r>
-      <w:r>
-        <w:lastRenderedPageBreak/>
-        <w:t>Response infrastructure are secured via mutually authenticated Transport Layer Security (TLS) certificates. The Sensing &amp; Response Certificate Authority (CA) is based on the CloudFlare CFSSL Certificate Authority, a stand-alone CA that provides a custom Root Certificate and individual server and client certificates for all SAVIOR infrastructure. Interactions with the Certificate Authority are managed through the Sensing &amp; Response API, with a Certificate Registration protocol based on the IETF ACME Standard</w:t>
+        <w:t>The Virtue Manager uses a database persistence layer</w:t>
       </w:r>
       <w:r>
         <w:rPr>
           <w:rStyle w:val="FootnoteReference"/>
         </w:rPr>
         <w:footnoteReference w:id="3"/>
+      </w:r>
+      <w:r>
+        <w:t xml:space="preserve"> that makes it database-agnostic. </w:t>
+      </w:r>
+      <w:r>
+        <w:t xml:space="preserve">In the current </w:t>
+      </w:r>
+      <w:r>
+        <w:t>deployment</w:t>
+      </w:r>
+      <w:r>
+        <w:t xml:space="preserve">, </w:t>
+      </w:r>
+      <w:r>
+        <w:t>the Virtue/User DB is H2</w:t>
+      </w:r>
+      <w:r>
+        <w:rPr>
+          <w:rStyle w:val="FootnoteReference"/>
+        </w:rPr>
+        <w:footnoteReference w:id="4"/>
+      </w:r>
+      <w:r>
+        <w:t>, which</w:t>
+      </w:r>
+      <w:r>
+        <w:t xml:space="preserve"> runs as a library </w:t>
+      </w:r>
+      <w:r>
+        <w:t xml:space="preserve">in its </w:t>
+      </w:r>
+      <w:r>
+        <w:lastRenderedPageBreak/>
+        <w:t xml:space="preserve">process and uses its local filesystem as </w:t>
+      </w:r>
+      <w:r>
+        <w:t>the</w:t>
+      </w:r>
+      <w:r>
+        <w:t xml:space="preserve"> persistent store.</w:t>
+      </w:r>
+      <w:r>
+        <w:t xml:space="preserve"> </w:t>
+      </w:r>
+      <w:r>
+        <w:t>It can be configured to</w:t>
+      </w:r>
+      <w:r>
+        <w:t xml:space="preserve"> use</w:t>
+      </w:r>
+      <w:r>
+        <w:t xml:space="preserve"> others, such as </w:t>
+      </w:r>
+      <w:r>
+        <w:t>PostgreSQL</w:t>
+      </w:r>
+      <w:r>
+        <w:t xml:space="preserve"> on a separate host, with which it has been tested. Communications with such a database are encrypted</w:t>
+      </w:r>
+      <w:r>
+        <w:t>, for example with SSL for PostgreSQL.</w:t>
+      </w:r>
+      <w:bookmarkStart w:id="4" w:name="_GoBack"/>
+      <w:bookmarkEnd w:id="4"/>
+    </w:p>
+    <w:p>
+      <w:pPr>
+        <w:pStyle w:val="Heading2"/>
+      </w:pPr>
+      <w:r>
+        <w:t>Sensing &amp; Response Certificate Authority</w:t>
+      </w:r>
+    </w:p>
+    <w:p>
+      <w:r>
+        <w:t>All communications between Sensors (embedded in Virtues as well as infrastructure components like the Xen Hypervisor and Xen Dom0 controller) and the Sensing &amp; Response infrastructure are secured via mutually authenticated Transport Layer Security (TLS) certificates. The Sensing &amp; Response Certificate Authority (CA) is based on the CloudFlare CFSSL Certificate Authority, a stand-alone CA that provides a custom Root Certificate and individual server and client certificates for all SAVIOR infrastructure. Interactions with the Certificate Authority are managed through the Sensing &amp; Response API, with a Certificate Registration protocol based on the IETF ACME Standard</w:t>
+      </w:r>
+      <w:r>
+        <w:rPr>
+          <w:rStyle w:val="FootnoteReference"/>
+        </w:rPr>
+        <w:footnoteReference w:id="5"/>
       </w:r>
       <w:r>
         <w:t>.</w:t>
@@ -2100,6 +2174,7 @@
         <w:pStyle w:val="Heading2"/>
       </w:pPr>
       <w:r>
+        <w:lastRenderedPageBreak/>
         <w:t>Kafka</w:t>
       </w:r>
     </w:p>
@@ -2140,7 +2215,6 @@
         <w:pStyle w:val="Heading1"/>
       </w:pPr>
       <w:r>
-        <w:lastRenderedPageBreak/>
         <w:t>Virtue</w:t>
       </w:r>
     </w:p>
@@ -2376,6 +2450,7 @@
         <w:pStyle w:val="Heading2"/>
       </w:pPr>
       <w:r>
+        <w:lastRenderedPageBreak/>
         <w:t>Xen Hypervisor</w:t>
       </w:r>
     </w:p>
@@ -2408,7 +2483,6 @@
         <w:pStyle w:val="Heading3"/>
       </w:pPr>
       <w:r>
-        <w:lastRenderedPageBreak/>
         <w:t>Dom0</w:t>
       </w:r>
     </w:p>
@@ -2869,11 +2943,52 @@
         <w:footnoteRef/>
       </w:r>
       <w:r>
-        <w:t xml:space="preserve"> This connection will be https in a future version.</w:t>
+        <w:t xml:space="preserve"> </w:t>
+      </w:r>
+      <w:r>
+        <w:t>The certificates required for https are cumbersome for development and testing. For deployment, certificates will be created and https used.</w:t>
       </w:r>
     </w:p>
   </w:footnote>
   <w:footnote w:id="3">
+    <w:p>
+      <w:pPr>
+        <w:pStyle w:val="FootnoteText"/>
+      </w:pPr>
+      <w:r>
+        <w:rPr>
+          <w:rStyle w:val="FootnoteReference"/>
+        </w:rPr>
+        <w:footnoteRef/>
+      </w:r>
+      <w:r>
+        <w:t xml:space="preserve"> Java Persistence API (JPA) - </w:t>
+      </w:r>
+      <w:r>
+        <w:t>https://en.wikipedia.org/wiki/Java_Persistence_API</w:t>
+      </w:r>
+    </w:p>
+  </w:footnote>
+  <w:footnote w:id="4">
+    <w:p>
+      <w:pPr>
+        <w:pStyle w:val="FootnoteText"/>
+      </w:pPr>
+      <w:r>
+        <w:rPr>
+          <w:rStyle w:val="FootnoteReference"/>
+        </w:rPr>
+        <w:footnoteRef/>
+      </w:r>
+      <w:r>
+        <w:t xml:space="preserve"> </w:t>
+      </w:r>
+      <w:r>
+        <w:t>http://www.h2database.com/html/main.html</w:t>
+      </w:r>
+    </w:p>
+  </w:footnote>
+  <w:footnote w:id="5">
     <w:p>
       <w:pPr>
         <w:pStyle w:val="FootnoteText"/>
@@ -7037,132 +7152,6 @@
 </file>
 
 <file path=customXml/item3.xml><?xml version="1.0" encoding="utf-8"?>
-<p:properties xmlns:p="http://schemas.microsoft.com/office/2006/metadata/properties" xmlns:xsi="http://www.w3.org/2001/XMLSchema-instance" xmlns:pc="http://schemas.microsoft.com/office/infopath/2007/PartnerControls">
-  <documentManagement>
-    <APDescription xmlns="4873beb7-5857-4685-be1f-d57550cc96cc" xsi:nil="true"/>
-    <AssetExpire xmlns="4873beb7-5857-4685-be1f-d57550cc96cc">2029-01-01T08:00:00+00:00</AssetExpire>
-    <CampaignTagsTaxHTField0 xmlns="4873beb7-5857-4685-be1f-d57550cc96cc">
-      <Terms xmlns="http://schemas.microsoft.com/office/infopath/2007/PartnerControls"/>
-    </CampaignTagsTaxHTField0>
-    <IntlLangReviewDate xmlns="4873beb7-5857-4685-be1f-d57550cc96cc" xsi:nil="true"/>
-    <TPFriendlyName xmlns="4873beb7-5857-4685-be1f-d57550cc96cc" xsi:nil="true"/>
-    <IntlLangReview xmlns="4873beb7-5857-4685-be1f-d57550cc96cc">false</IntlLangReview>
-    <LocLastLocAttemptVersionLookup xmlns="4873beb7-5857-4685-be1f-d57550cc96cc">856581</LocLastLocAttemptVersionLookup>
-    <PolicheckWords xmlns="4873beb7-5857-4685-be1f-d57550cc96cc" xsi:nil="true"/>
-    <SubmitterId xmlns="4873beb7-5857-4685-be1f-d57550cc96cc" xsi:nil="true"/>
-    <AcquiredFrom xmlns="4873beb7-5857-4685-be1f-d57550cc96cc">Internal MS</AcquiredFrom>
-    <EditorialStatus xmlns="4873beb7-5857-4685-be1f-d57550cc96cc">Complete</EditorialStatus>
-    <Markets xmlns="4873beb7-5857-4685-be1f-d57550cc96cc"/>
-    <OriginAsset xmlns="4873beb7-5857-4685-be1f-d57550cc96cc" xsi:nil="true"/>
-    <AssetStart xmlns="4873beb7-5857-4685-be1f-d57550cc96cc">2012-09-19T07:42:00+00:00</AssetStart>
-    <FriendlyTitle xmlns="4873beb7-5857-4685-be1f-d57550cc96cc" xsi:nil="true"/>
-    <MarketSpecific xmlns="4873beb7-5857-4685-be1f-d57550cc96cc">false</MarketSpecific>
-    <TPNamespace xmlns="4873beb7-5857-4685-be1f-d57550cc96cc" xsi:nil="true"/>
-    <PublishStatusLookup xmlns="4873beb7-5857-4685-be1f-d57550cc96cc">
-      <Value>1622610</Value>
-    </PublishStatusLookup>
-    <APAuthor xmlns="4873beb7-5857-4685-be1f-d57550cc96cc">
-      <UserInfo>
-        <DisplayName>REDMOND\v-aptall</DisplayName>
-        <AccountId>2566</AccountId>
-        <AccountType/>
-      </UserInfo>
-    </APAuthor>
-    <TPCommandLine xmlns="4873beb7-5857-4685-be1f-d57550cc96cc" xsi:nil="true"/>
-    <IntlLangReviewer xmlns="4873beb7-5857-4685-be1f-d57550cc96cc" xsi:nil="true"/>
-    <OpenTemplate xmlns="4873beb7-5857-4685-be1f-d57550cc96cc">true</OpenTemplate>
-    <CSXSubmissionDate xmlns="4873beb7-5857-4685-be1f-d57550cc96cc" xsi:nil="true"/>
-    <TaxCatchAll xmlns="4873beb7-5857-4685-be1f-d57550cc96cc"/>
-    <Manager xmlns="4873beb7-5857-4685-be1f-d57550cc96cc" xsi:nil="true"/>
-    <NumericId xmlns="4873beb7-5857-4685-be1f-d57550cc96cc" xsi:nil="true"/>
-    <ParentAssetId xmlns="4873beb7-5857-4685-be1f-d57550cc96cc" xsi:nil="true"/>
-    <OriginalSourceMarket xmlns="4873beb7-5857-4685-be1f-d57550cc96cc" xsi:nil="true"/>
-    <ApprovalStatus xmlns="4873beb7-5857-4685-be1f-d57550cc96cc">InProgress</ApprovalStatus>
-    <TPComponent xmlns="4873beb7-5857-4685-be1f-d57550cc96cc" xsi:nil="true"/>
-    <EditorialTags xmlns="4873beb7-5857-4685-be1f-d57550cc96cc" xsi:nil="true"/>
-    <TPExecutable xmlns="4873beb7-5857-4685-be1f-d57550cc96cc" xsi:nil="true"/>
-    <TPLaunchHelpLink xmlns="4873beb7-5857-4685-be1f-d57550cc96cc" xsi:nil="true"/>
-    <LocComments xmlns="4873beb7-5857-4685-be1f-d57550cc96cc" xsi:nil="true"/>
-    <LocRecommendedHandoff xmlns="4873beb7-5857-4685-be1f-d57550cc96cc" xsi:nil="true"/>
-    <SourceTitle xmlns="4873beb7-5857-4685-be1f-d57550cc96cc" xsi:nil="true"/>
-    <CSXUpdate xmlns="4873beb7-5857-4685-be1f-d57550cc96cc">false</CSXUpdate>
-    <IntlLocPriority xmlns="4873beb7-5857-4685-be1f-d57550cc96cc" xsi:nil="true"/>
-    <UAProjectedTotalWords xmlns="4873beb7-5857-4685-be1f-d57550cc96cc" xsi:nil="true"/>
-    <AssetType xmlns="4873beb7-5857-4685-be1f-d57550cc96cc">TP</AssetType>
-    <MachineTranslated xmlns="4873beb7-5857-4685-be1f-d57550cc96cc">false</MachineTranslated>
-    <OutputCachingOn xmlns="4873beb7-5857-4685-be1f-d57550cc96cc">false</OutputCachingOn>
-    <TemplateStatus xmlns="4873beb7-5857-4685-be1f-d57550cc96cc">Complete</TemplateStatus>
-    <IsSearchable xmlns="4873beb7-5857-4685-be1f-d57550cc96cc">true</IsSearchable>
-    <ContentItem xmlns="4873beb7-5857-4685-be1f-d57550cc96cc" xsi:nil="true"/>
-    <HandoffToMSDN xmlns="4873beb7-5857-4685-be1f-d57550cc96cc" xsi:nil="true"/>
-    <ShowIn xmlns="4873beb7-5857-4685-be1f-d57550cc96cc">Show everywhere</ShowIn>
-    <ThumbnailAssetId xmlns="4873beb7-5857-4685-be1f-d57550cc96cc" xsi:nil="true"/>
-    <UALocComments xmlns="4873beb7-5857-4685-be1f-d57550cc96cc" xsi:nil="true"/>
-    <UALocRecommendation xmlns="4873beb7-5857-4685-be1f-d57550cc96cc">Localize</UALocRecommendation>
-    <LastModifiedDateTime xmlns="4873beb7-5857-4685-be1f-d57550cc96cc" xsi:nil="true"/>
-    <LegacyData xmlns="4873beb7-5857-4685-be1f-d57550cc96cc" xsi:nil="true"/>
-    <LocManualTestRequired xmlns="4873beb7-5857-4685-be1f-d57550cc96cc">false</LocManualTestRequired>
-    <LocMarketGroupTiers2 xmlns="4873beb7-5857-4685-be1f-d57550cc96cc" xsi:nil="true"/>
-    <ClipArtFilename xmlns="4873beb7-5857-4685-be1f-d57550cc96cc" xsi:nil="true"/>
-    <TPApplication xmlns="4873beb7-5857-4685-be1f-d57550cc96cc" xsi:nil="true"/>
-    <CSXHash xmlns="4873beb7-5857-4685-be1f-d57550cc96cc" xsi:nil="true"/>
-    <DirectSourceMarket xmlns="4873beb7-5857-4685-be1f-d57550cc96cc" xsi:nil="true"/>
-    <PrimaryImageGen xmlns="4873beb7-5857-4685-be1f-d57550cc96cc">true</PrimaryImageGen>
-    <PlannedPubDate xmlns="4873beb7-5857-4685-be1f-d57550cc96cc" xsi:nil="true"/>
-    <CSXSubmissionMarket xmlns="4873beb7-5857-4685-be1f-d57550cc96cc" xsi:nil="true"/>
-    <Downloads xmlns="4873beb7-5857-4685-be1f-d57550cc96cc">0</Downloads>
-    <ArtSampleDocs xmlns="4873beb7-5857-4685-be1f-d57550cc96cc" xsi:nil="true"/>
-    <TrustLevel xmlns="4873beb7-5857-4685-be1f-d57550cc96cc">1 Microsoft Managed Content</TrustLevel>
-    <BlockPublish xmlns="4873beb7-5857-4685-be1f-d57550cc96cc">false</BlockPublish>
-    <TPLaunchHelpLinkType xmlns="4873beb7-5857-4685-be1f-d57550cc96cc">Template</TPLaunchHelpLinkType>
-    <LocalizationTagsTaxHTField0 xmlns="4873beb7-5857-4685-be1f-d57550cc96cc">
-      <Terms xmlns="http://schemas.microsoft.com/office/infopath/2007/PartnerControls"/>
-    </LocalizationTagsTaxHTField0>
-    <BusinessGroup xmlns="4873beb7-5857-4685-be1f-d57550cc96cc" xsi:nil="true"/>
-    <Providers xmlns="4873beb7-5857-4685-be1f-d57550cc96cc" xsi:nil="true"/>
-    <TemplateTemplateType xmlns="4873beb7-5857-4685-be1f-d57550cc96cc">Word Document Template</TemplateTemplateType>
-    <TimesCloned xmlns="4873beb7-5857-4685-be1f-d57550cc96cc" xsi:nil="true"/>
-    <TPAppVersion xmlns="4873beb7-5857-4685-be1f-d57550cc96cc" xsi:nil="true"/>
-    <VoteCount xmlns="4873beb7-5857-4685-be1f-d57550cc96cc" xsi:nil="true"/>
-    <AverageRating xmlns="4873beb7-5857-4685-be1f-d57550cc96cc" xsi:nil="true"/>
-    <FeatureTagsTaxHTField0 xmlns="4873beb7-5857-4685-be1f-d57550cc96cc">
-      <Terms xmlns="http://schemas.microsoft.com/office/infopath/2007/PartnerControls"/>
-    </FeatureTagsTaxHTField0>
-    <Provider xmlns="4873beb7-5857-4685-be1f-d57550cc96cc" xsi:nil="true"/>
-    <UACurrentWords xmlns="4873beb7-5857-4685-be1f-d57550cc96cc" xsi:nil="true"/>
-    <AssetId xmlns="4873beb7-5857-4685-be1f-d57550cc96cc">TP103457714</AssetId>
-    <TPClientViewer xmlns="4873beb7-5857-4685-be1f-d57550cc96cc" xsi:nil="true"/>
-    <DSATActionTaken xmlns="4873beb7-5857-4685-be1f-d57550cc96cc" xsi:nil="true"/>
-    <APEditor xmlns="4873beb7-5857-4685-be1f-d57550cc96cc">
-      <UserInfo>
-        <DisplayName/>
-        <AccountId xsi:nil="true"/>
-        <AccountType/>
-      </UserInfo>
-    </APEditor>
-    <TPInstallLocation xmlns="4873beb7-5857-4685-be1f-d57550cc96cc" xsi:nil="true"/>
-    <OOCacheId xmlns="4873beb7-5857-4685-be1f-d57550cc96cc" xsi:nil="true"/>
-    <IsDeleted xmlns="4873beb7-5857-4685-be1f-d57550cc96cc">false</IsDeleted>
-    <PublishTargets xmlns="4873beb7-5857-4685-be1f-d57550cc96cc">OfficeOnlineVNext</PublishTargets>
-    <ApprovalLog xmlns="4873beb7-5857-4685-be1f-d57550cc96cc" xsi:nil="true"/>
-    <BugNumber xmlns="4873beb7-5857-4685-be1f-d57550cc96cc" xsi:nil="true"/>
-    <CrawlForDependencies xmlns="4873beb7-5857-4685-be1f-d57550cc96cc">false</CrawlForDependencies>
-    <InternalTagsTaxHTField0 xmlns="4873beb7-5857-4685-be1f-d57550cc96cc">
-      <Terms xmlns="http://schemas.microsoft.com/office/infopath/2007/PartnerControls"/>
-    </InternalTagsTaxHTField0>
-    <LastHandOff xmlns="4873beb7-5857-4685-be1f-d57550cc96cc" xsi:nil="true"/>
-    <Milestone xmlns="4873beb7-5857-4685-be1f-d57550cc96cc" xsi:nil="true"/>
-    <OriginalRelease xmlns="4873beb7-5857-4685-be1f-d57550cc96cc">15</OriginalRelease>
-    <RecommendationsModifier xmlns="4873beb7-5857-4685-be1f-d57550cc96cc" xsi:nil="true"/>
-    <ScenarioTagsTaxHTField0 xmlns="4873beb7-5857-4685-be1f-d57550cc96cc">
-      <Terms xmlns="http://schemas.microsoft.com/office/infopath/2007/PartnerControls"/>
-    </ScenarioTagsTaxHTField0>
-    <UANotes xmlns="4873beb7-5857-4685-be1f-d57550cc96cc" xsi:nil="true"/>
-  </documentManagement>
-</p:properties>
-</file>
-
-<file path=customXml/item4.xml><?xml version="1.0" encoding="utf-8"?>
 <ct:contentTypeSchema xmlns:ct="http://schemas.microsoft.com/office/2006/metadata/contentType" xmlns:ma="http://schemas.microsoft.com/office/2006/metadata/properties/metaAttributes" ct:_="" ma:_="" ma:contentTypeName="TemplateFile" ma:contentTypeID="0x0101006EDDDB5EE6D98C44930B742096920B300400F5B6D36B3EF94B4E9A635CDF2A18F5B8" ma:contentTypeVersion="72" ma:contentTypeDescription="Create a new document." ma:contentTypeScope="" ma:versionID="a23e56308344d904b51738559c3d67c9">
   <xsd:schema xmlns:xsd="http://www.w3.org/2001/XMLSchema" xmlns:xs="http://www.w3.org/2001/XMLSchema" xmlns:p="http://schemas.microsoft.com/office/2006/metadata/properties" xmlns:ns2="4873beb7-5857-4685-be1f-d57550cc96cc" targetNamespace="http://schemas.microsoft.com/office/2006/metadata/properties" ma:root="true" ma:fieldsID="cd0908cc4600e77bf5da051303e00c8d" ns2:_="">
     <xsd:import namespace="4873beb7-5857-4685-be1f-d57550cc96cc"/>
@@ -8202,6 +8191,132 @@
 </ct:contentTypeSchema>
 </file>
 
+<file path=customXml/item4.xml><?xml version="1.0" encoding="utf-8"?>
+<p:properties xmlns:p="http://schemas.microsoft.com/office/2006/metadata/properties" xmlns:xsi="http://www.w3.org/2001/XMLSchema-instance" xmlns:pc="http://schemas.microsoft.com/office/infopath/2007/PartnerControls">
+  <documentManagement>
+    <APDescription xmlns="4873beb7-5857-4685-be1f-d57550cc96cc" xsi:nil="true"/>
+    <AssetExpire xmlns="4873beb7-5857-4685-be1f-d57550cc96cc">2029-01-01T08:00:00+00:00</AssetExpire>
+    <CampaignTagsTaxHTField0 xmlns="4873beb7-5857-4685-be1f-d57550cc96cc">
+      <Terms xmlns="http://schemas.microsoft.com/office/infopath/2007/PartnerControls"/>
+    </CampaignTagsTaxHTField0>
+    <IntlLangReviewDate xmlns="4873beb7-5857-4685-be1f-d57550cc96cc" xsi:nil="true"/>
+    <TPFriendlyName xmlns="4873beb7-5857-4685-be1f-d57550cc96cc" xsi:nil="true"/>
+    <IntlLangReview xmlns="4873beb7-5857-4685-be1f-d57550cc96cc">false</IntlLangReview>
+    <LocLastLocAttemptVersionLookup xmlns="4873beb7-5857-4685-be1f-d57550cc96cc">856581</LocLastLocAttemptVersionLookup>
+    <PolicheckWords xmlns="4873beb7-5857-4685-be1f-d57550cc96cc" xsi:nil="true"/>
+    <SubmitterId xmlns="4873beb7-5857-4685-be1f-d57550cc96cc" xsi:nil="true"/>
+    <AcquiredFrom xmlns="4873beb7-5857-4685-be1f-d57550cc96cc">Internal MS</AcquiredFrom>
+    <EditorialStatus xmlns="4873beb7-5857-4685-be1f-d57550cc96cc">Complete</EditorialStatus>
+    <Markets xmlns="4873beb7-5857-4685-be1f-d57550cc96cc"/>
+    <OriginAsset xmlns="4873beb7-5857-4685-be1f-d57550cc96cc" xsi:nil="true"/>
+    <AssetStart xmlns="4873beb7-5857-4685-be1f-d57550cc96cc">2012-09-19T07:42:00+00:00</AssetStart>
+    <FriendlyTitle xmlns="4873beb7-5857-4685-be1f-d57550cc96cc" xsi:nil="true"/>
+    <MarketSpecific xmlns="4873beb7-5857-4685-be1f-d57550cc96cc">false</MarketSpecific>
+    <TPNamespace xmlns="4873beb7-5857-4685-be1f-d57550cc96cc" xsi:nil="true"/>
+    <PublishStatusLookup xmlns="4873beb7-5857-4685-be1f-d57550cc96cc">
+      <Value>1622610</Value>
+    </PublishStatusLookup>
+    <APAuthor xmlns="4873beb7-5857-4685-be1f-d57550cc96cc">
+      <UserInfo>
+        <DisplayName>REDMOND\v-aptall</DisplayName>
+        <AccountId>2566</AccountId>
+        <AccountType/>
+      </UserInfo>
+    </APAuthor>
+    <TPCommandLine xmlns="4873beb7-5857-4685-be1f-d57550cc96cc" xsi:nil="true"/>
+    <IntlLangReviewer xmlns="4873beb7-5857-4685-be1f-d57550cc96cc" xsi:nil="true"/>
+    <OpenTemplate xmlns="4873beb7-5857-4685-be1f-d57550cc96cc">true</OpenTemplate>
+    <CSXSubmissionDate xmlns="4873beb7-5857-4685-be1f-d57550cc96cc" xsi:nil="true"/>
+    <TaxCatchAll xmlns="4873beb7-5857-4685-be1f-d57550cc96cc"/>
+    <Manager xmlns="4873beb7-5857-4685-be1f-d57550cc96cc" xsi:nil="true"/>
+    <NumericId xmlns="4873beb7-5857-4685-be1f-d57550cc96cc" xsi:nil="true"/>
+    <ParentAssetId xmlns="4873beb7-5857-4685-be1f-d57550cc96cc" xsi:nil="true"/>
+    <OriginalSourceMarket xmlns="4873beb7-5857-4685-be1f-d57550cc96cc" xsi:nil="true"/>
+    <ApprovalStatus xmlns="4873beb7-5857-4685-be1f-d57550cc96cc">InProgress</ApprovalStatus>
+    <TPComponent xmlns="4873beb7-5857-4685-be1f-d57550cc96cc" xsi:nil="true"/>
+    <EditorialTags xmlns="4873beb7-5857-4685-be1f-d57550cc96cc" xsi:nil="true"/>
+    <TPExecutable xmlns="4873beb7-5857-4685-be1f-d57550cc96cc" xsi:nil="true"/>
+    <TPLaunchHelpLink xmlns="4873beb7-5857-4685-be1f-d57550cc96cc" xsi:nil="true"/>
+    <LocComments xmlns="4873beb7-5857-4685-be1f-d57550cc96cc" xsi:nil="true"/>
+    <LocRecommendedHandoff xmlns="4873beb7-5857-4685-be1f-d57550cc96cc" xsi:nil="true"/>
+    <SourceTitle xmlns="4873beb7-5857-4685-be1f-d57550cc96cc" xsi:nil="true"/>
+    <CSXUpdate xmlns="4873beb7-5857-4685-be1f-d57550cc96cc">false</CSXUpdate>
+    <IntlLocPriority xmlns="4873beb7-5857-4685-be1f-d57550cc96cc" xsi:nil="true"/>
+    <UAProjectedTotalWords xmlns="4873beb7-5857-4685-be1f-d57550cc96cc" xsi:nil="true"/>
+    <AssetType xmlns="4873beb7-5857-4685-be1f-d57550cc96cc">TP</AssetType>
+    <MachineTranslated xmlns="4873beb7-5857-4685-be1f-d57550cc96cc">false</MachineTranslated>
+    <OutputCachingOn xmlns="4873beb7-5857-4685-be1f-d57550cc96cc">false</OutputCachingOn>
+    <TemplateStatus xmlns="4873beb7-5857-4685-be1f-d57550cc96cc">Complete</TemplateStatus>
+    <IsSearchable xmlns="4873beb7-5857-4685-be1f-d57550cc96cc">true</IsSearchable>
+    <ContentItem xmlns="4873beb7-5857-4685-be1f-d57550cc96cc" xsi:nil="true"/>
+    <HandoffToMSDN xmlns="4873beb7-5857-4685-be1f-d57550cc96cc" xsi:nil="true"/>
+    <ShowIn xmlns="4873beb7-5857-4685-be1f-d57550cc96cc">Show everywhere</ShowIn>
+    <ThumbnailAssetId xmlns="4873beb7-5857-4685-be1f-d57550cc96cc" xsi:nil="true"/>
+    <UALocComments xmlns="4873beb7-5857-4685-be1f-d57550cc96cc" xsi:nil="true"/>
+    <UALocRecommendation xmlns="4873beb7-5857-4685-be1f-d57550cc96cc">Localize</UALocRecommendation>
+    <LastModifiedDateTime xmlns="4873beb7-5857-4685-be1f-d57550cc96cc" xsi:nil="true"/>
+    <LegacyData xmlns="4873beb7-5857-4685-be1f-d57550cc96cc" xsi:nil="true"/>
+    <LocManualTestRequired xmlns="4873beb7-5857-4685-be1f-d57550cc96cc">false</LocManualTestRequired>
+    <LocMarketGroupTiers2 xmlns="4873beb7-5857-4685-be1f-d57550cc96cc" xsi:nil="true"/>
+    <ClipArtFilename xmlns="4873beb7-5857-4685-be1f-d57550cc96cc" xsi:nil="true"/>
+    <TPApplication xmlns="4873beb7-5857-4685-be1f-d57550cc96cc" xsi:nil="true"/>
+    <CSXHash xmlns="4873beb7-5857-4685-be1f-d57550cc96cc" xsi:nil="true"/>
+    <DirectSourceMarket xmlns="4873beb7-5857-4685-be1f-d57550cc96cc" xsi:nil="true"/>
+    <PrimaryImageGen xmlns="4873beb7-5857-4685-be1f-d57550cc96cc">true</PrimaryImageGen>
+    <PlannedPubDate xmlns="4873beb7-5857-4685-be1f-d57550cc96cc" xsi:nil="true"/>
+    <CSXSubmissionMarket xmlns="4873beb7-5857-4685-be1f-d57550cc96cc" xsi:nil="true"/>
+    <Downloads xmlns="4873beb7-5857-4685-be1f-d57550cc96cc">0</Downloads>
+    <ArtSampleDocs xmlns="4873beb7-5857-4685-be1f-d57550cc96cc" xsi:nil="true"/>
+    <TrustLevel xmlns="4873beb7-5857-4685-be1f-d57550cc96cc">1 Microsoft Managed Content</TrustLevel>
+    <BlockPublish xmlns="4873beb7-5857-4685-be1f-d57550cc96cc">false</BlockPublish>
+    <TPLaunchHelpLinkType xmlns="4873beb7-5857-4685-be1f-d57550cc96cc">Template</TPLaunchHelpLinkType>
+    <LocalizationTagsTaxHTField0 xmlns="4873beb7-5857-4685-be1f-d57550cc96cc">
+      <Terms xmlns="http://schemas.microsoft.com/office/infopath/2007/PartnerControls"/>
+    </LocalizationTagsTaxHTField0>
+    <BusinessGroup xmlns="4873beb7-5857-4685-be1f-d57550cc96cc" xsi:nil="true"/>
+    <Providers xmlns="4873beb7-5857-4685-be1f-d57550cc96cc" xsi:nil="true"/>
+    <TemplateTemplateType xmlns="4873beb7-5857-4685-be1f-d57550cc96cc">Word Document Template</TemplateTemplateType>
+    <TimesCloned xmlns="4873beb7-5857-4685-be1f-d57550cc96cc" xsi:nil="true"/>
+    <TPAppVersion xmlns="4873beb7-5857-4685-be1f-d57550cc96cc" xsi:nil="true"/>
+    <VoteCount xmlns="4873beb7-5857-4685-be1f-d57550cc96cc" xsi:nil="true"/>
+    <AverageRating xmlns="4873beb7-5857-4685-be1f-d57550cc96cc" xsi:nil="true"/>
+    <FeatureTagsTaxHTField0 xmlns="4873beb7-5857-4685-be1f-d57550cc96cc">
+      <Terms xmlns="http://schemas.microsoft.com/office/infopath/2007/PartnerControls"/>
+    </FeatureTagsTaxHTField0>
+    <Provider xmlns="4873beb7-5857-4685-be1f-d57550cc96cc" xsi:nil="true"/>
+    <UACurrentWords xmlns="4873beb7-5857-4685-be1f-d57550cc96cc" xsi:nil="true"/>
+    <AssetId xmlns="4873beb7-5857-4685-be1f-d57550cc96cc">TP103457714</AssetId>
+    <TPClientViewer xmlns="4873beb7-5857-4685-be1f-d57550cc96cc" xsi:nil="true"/>
+    <DSATActionTaken xmlns="4873beb7-5857-4685-be1f-d57550cc96cc" xsi:nil="true"/>
+    <APEditor xmlns="4873beb7-5857-4685-be1f-d57550cc96cc">
+      <UserInfo>
+        <DisplayName/>
+        <AccountId xsi:nil="true"/>
+        <AccountType/>
+      </UserInfo>
+    </APEditor>
+    <TPInstallLocation xmlns="4873beb7-5857-4685-be1f-d57550cc96cc" xsi:nil="true"/>
+    <OOCacheId xmlns="4873beb7-5857-4685-be1f-d57550cc96cc" xsi:nil="true"/>
+    <IsDeleted xmlns="4873beb7-5857-4685-be1f-d57550cc96cc">false</IsDeleted>
+    <PublishTargets xmlns="4873beb7-5857-4685-be1f-d57550cc96cc">OfficeOnlineVNext</PublishTargets>
+    <ApprovalLog xmlns="4873beb7-5857-4685-be1f-d57550cc96cc" xsi:nil="true"/>
+    <BugNumber xmlns="4873beb7-5857-4685-be1f-d57550cc96cc" xsi:nil="true"/>
+    <CrawlForDependencies xmlns="4873beb7-5857-4685-be1f-d57550cc96cc">false</CrawlForDependencies>
+    <InternalTagsTaxHTField0 xmlns="4873beb7-5857-4685-be1f-d57550cc96cc">
+      <Terms xmlns="http://schemas.microsoft.com/office/infopath/2007/PartnerControls"/>
+    </InternalTagsTaxHTField0>
+    <LastHandOff xmlns="4873beb7-5857-4685-be1f-d57550cc96cc" xsi:nil="true"/>
+    <Milestone xmlns="4873beb7-5857-4685-be1f-d57550cc96cc" xsi:nil="true"/>
+    <OriginalRelease xmlns="4873beb7-5857-4685-be1f-d57550cc96cc">15</OriginalRelease>
+    <RecommendationsModifier xmlns="4873beb7-5857-4685-be1f-d57550cc96cc" xsi:nil="true"/>
+    <ScenarioTagsTaxHTField0 xmlns="4873beb7-5857-4685-be1f-d57550cc96cc">
+      <Terms xmlns="http://schemas.microsoft.com/office/infopath/2007/PartnerControls"/>
+    </ScenarioTagsTaxHTField0>
+    <UANotes xmlns="4873beb7-5857-4685-be1f-d57550cc96cc" xsi:nil="true"/>
+  </documentManagement>
+</p:properties>
+</file>
+
 <file path=customXml/itemProps1.xml><?xml version="1.0" encoding="utf-8"?>
 <ds:datastoreItem xmlns:ds="http://schemas.openxmlformats.org/officeDocument/2006/customXml" ds:itemID="{55AF091B-3C7A-41E3-B477-F2FDAA23CFDA}">
   <ds:schemaRefs>
@@ -8219,16 +8334,6 @@
 </file>
 
 <file path=customXml/itemProps3.xml><?xml version="1.0" encoding="utf-8"?>
-<ds:datastoreItem xmlns:ds="http://schemas.openxmlformats.org/officeDocument/2006/customXml" ds:itemID="{63671810-3EF7-4C8E-BCBA-248ABE2BAB39}">
-  <ds:schemaRefs>
-    <ds:schemaRef ds:uri="http://schemas.microsoft.com/office/2006/metadata/properties"/>
-    <ds:schemaRef ds:uri="http://schemas.microsoft.com/office/infopath/2007/PartnerControls"/>
-    <ds:schemaRef ds:uri="4873beb7-5857-4685-be1f-d57550cc96cc"/>
-  </ds:schemaRefs>
-</ds:datastoreItem>
-</file>
-
-<file path=customXml/itemProps4.xml><?xml version="1.0" encoding="utf-8"?>
 <ds:datastoreItem xmlns:ds="http://schemas.openxmlformats.org/officeDocument/2006/customXml" ds:itemID="{9332E30D-EFB4-40E8-AB8F-C2E02C2E75EB}">
   <ds:schemaRefs>
     <ds:schemaRef ds:uri="http://schemas.microsoft.com/office/2006/metadata/contentType"/>
@@ -8244,4 +8349,14 @@
     <ds:schemaRef ds:uri="http://schemas.microsoft.com/internal/obd"/>
   </ds:schemaRefs>
 </ds:datastoreItem>
+</file>
+
+<file path=customXml/itemProps4.xml><?xml version="1.0" encoding="utf-8"?>
+<ds:datastoreItem xmlns:ds="http://schemas.openxmlformats.org/officeDocument/2006/customXml" ds:itemID="{63671810-3EF7-4C8E-BCBA-248ABE2BAB39}">
+  <ds:schemaRefs>
+    <ds:schemaRef ds:uri="http://schemas.microsoft.com/office/2006/metadata/properties"/>
+    <ds:schemaRef ds:uri="http://schemas.microsoft.com/office/infopath/2007/PartnerControls"/>
+    <ds:schemaRef ds:uri="4873beb7-5857-4685-be1f-d57550cc96cc"/>
+  </ds:schemaRefs>
+</ds:datastoreItem>
 </file>
</xml_diff>

<commit_message>
updated with CIFS proxy and Windows Display Server
</commit_message>
<xml_diff>
--- a/Documentation/midterm/System Architecture and Design.docx
+++ b/Documentation/midterm/System Architecture and Design.docx
@@ -222,7 +222,7 @@
                                 <a:avLst/>
                               </a:prstGeom>
                               <a:blipFill>
-                                <a:blip r:embed="rId11"/>
+                                <a:blip r:embed="rId12"/>
                                 <a:stretch>
                                   <a:fillRect r="-7574"/>
                                 </a:stretch>
@@ -274,7 +274,7 @@
                       <v:path arrowok="t" o:connecttype="custom" o:connectlocs="0,0;7315200,0;7315200,1130373;3620757,733885;0,1092249;0,0" o:connectangles="0,0,0,0,0,0"/>
                     </v:shape>
                     <v:rect id="Rectangle 151" o:spid="_x0000_s1028" style="position:absolute;width:73152;height:12161;visibility:visible;mso-wrap-style:square;v-text-anchor:middle" o:gfxdata="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" stroked="f" strokeweight="1pt">
-                      <v:fill r:id="rId12" o:title="" recolor="t" rotate="t" type="frame"/>
+                      <v:fill r:id="rId13" o:title="" recolor="t" rotate="t" type="frame"/>
                     </v:rect>
                     <w10:wrap anchorx="page" anchory="page"/>
                   </v:group>
@@ -422,7 +422,47 @@
                                         <w:sz w:val="36"/>
                                         <w:szCs w:val="36"/>
                                       </w:rPr>
-                                      <w:t>Version 1, April 2018</w:t>
+                                      <w:t xml:space="preserve">Version </w:t>
+                                    </w:r>
+                                    <w:r>
+                                      <w:rPr>
+                                        <w:color w:val="404040" w:themeColor="text1" w:themeTint="BF"/>
+                                        <w:sz w:val="36"/>
+                                        <w:szCs w:val="36"/>
+                                      </w:rPr>
+                                      <w:t>2</w:t>
+                                    </w:r>
+                                    <w:r>
+                                      <w:rPr>
+                                        <w:color w:val="404040" w:themeColor="text1" w:themeTint="BF"/>
+                                        <w:sz w:val="36"/>
+                                        <w:szCs w:val="36"/>
+                                      </w:rPr>
+                                      <w:t xml:space="preserve">, </w:t>
+                                    </w:r>
+                                    <w:r>
+                                      <w:rPr>
+                                        <w:color w:val="404040" w:themeColor="text1" w:themeTint="BF"/>
+                                        <w:sz w:val="36"/>
+                                        <w:szCs w:val="36"/>
+                                      </w:rPr>
+                                      <w:t>January</w:t>
+                                    </w:r>
+                                    <w:r>
+                                      <w:rPr>
+                                        <w:color w:val="404040" w:themeColor="text1" w:themeTint="BF"/>
+                                        <w:sz w:val="36"/>
+                                        <w:szCs w:val="36"/>
+                                      </w:rPr>
+                                      <w:t xml:space="preserve"> 201</w:t>
+                                    </w:r>
+                                    <w:r>
+                                      <w:rPr>
+                                        <w:color w:val="404040" w:themeColor="text1" w:themeTint="BF"/>
+                                        <w:sz w:val="36"/>
+                                        <w:szCs w:val="36"/>
+                                      </w:rPr>
+                                      <w:t>9</w:t>
                                     </w:r>
                                   </w:p>
                                 </w:sdtContent>
@@ -533,7 +573,47 @@
                                   <w:sz w:val="36"/>
                                   <w:szCs w:val="36"/>
                                 </w:rPr>
-                                <w:t>Version 1, April 2018</w:t>
+                                <w:t xml:space="preserve">Version </w:t>
+                              </w:r>
+                              <w:r>
+                                <w:rPr>
+                                  <w:color w:val="404040" w:themeColor="text1" w:themeTint="BF"/>
+                                  <w:sz w:val="36"/>
+                                  <w:szCs w:val="36"/>
+                                </w:rPr>
+                                <w:t>2</w:t>
+                              </w:r>
+                              <w:r>
+                                <w:rPr>
+                                  <w:color w:val="404040" w:themeColor="text1" w:themeTint="BF"/>
+                                  <w:sz w:val="36"/>
+                                  <w:szCs w:val="36"/>
+                                </w:rPr>
+                                <w:t xml:space="preserve">, </w:t>
+                              </w:r>
+                              <w:r>
+                                <w:rPr>
+                                  <w:color w:val="404040" w:themeColor="text1" w:themeTint="BF"/>
+                                  <w:sz w:val="36"/>
+                                  <w:szCs w:val="36"/>
+                                </w:rPr>
+                                <w:t>January</w:t>
+                              </w:r>
+                              <w:r>
+                                <w:rPr>
+                                  <w:color w:val="404040" w:themeColor="text1" w:themeTint="BF"/>
+                                  <w:sz w:val="36"/>
+                                  <w:szCs w:val="36"/>
+                                </w:rPr>
+                                <w:t xml:space="preserve"> 201</w:t>
+                              </w:r>
+                              <w:r>
+                                <w:rPr>
+                                  <w:color w:val="404040" w:themeColor="text1" w:themeTint="BF"/>
+                                  <w:sz w:val="36"/>
+                                  <w:szCs w:val="36"/>
+                                </w:rPr>
+                                <w:t>9</w:t>
                               </w:r>
                             </w:p>
                           </w:sdtContent>
@@ -707,11 +787,7 @@
               </mc:Choice>
               <mc:Fallback>
                 <w:pict>
-                  <v:shapetype w14:anchorId="5C2708AF" id="_x0000_t202" coordsize="21600,21600" o:spt="202" path="m,l,21600r21600,l21600,xe">
-                    <v:stroke joinstyle="miter"/>
-                    <v:path gradientshapeok="t" o:connecttype="rect"/>
-                  </v:shapetype>
-                  <v:shape id="Text Box 152" o:spid="_x0000_s1027" type="#_x0000_t202" style="position:absolute;margin-left:0;margin-top:623.25pt;width:8in;height:1in;z-index:251660288;visibility:visible;mso-wrap-style:square;mso-width-percent:941;mso-height-percent:92;mso-wrap-distance-left:9pt;mso-wrap-distance-top:0;mso-wrap-distance-right:9pt;mso-wrap-distance-bottom:0;mso-position-horizontal:center;mso-position-horizontal-relative:margin;mso-position-vertical:absolute;mso-position-vertical-relative:page;mso-width-percent:941;mso-height-percent:92;mso-width-relative:page;mso-height-relative:page;v-text-anchor:bottom" o:gfxdata="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" filled="f" stroked="f" strokeweight=".5pt">
+                  <v:shape w14:anchorId="5C2708AF" id="Text Box 152" o:spid="_x0000_s1027" type="#_x0000_t202" style="position:absolute;margin-left:0;margin-top:623.25pt;width:8in;height:1in;z-index:251660288;visibility:visible;mso-wrap-style:square;mso-width-percent:941;mso-height-percent:92;mso-wrap-distance-left:9pt;mso-wrap-distance-top:0;mso-wrap-distance-right:9pt;mso-wrap-distance-bottom:0;mso-position-horizontal:center;mso-position-horizontal-relative:margin;mso-position-vertical:absolute;mso-position-vertical-relative:page;mso-width-percent:941;mso-height-percent:92;mso-width-relative:page;mso-height-relative:page;v-text-anchor:bottom" o:gfxdata="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" filled="f" stroked="f" strokeweight=".5pt">
                     <v:textbox inset="126pt,0,54pt,0">
                       <w:txbxContent>
                         <w:sdt>
@@ -825,7 +901,13 @@
         <w:t>system</w:t>
       </w:r>
       <w:r>
-        <w:t>, as provided for the Mid-term Evaluation.</w:t>
+        <w:t xml:space="preserve">, as provided for the </w:t>
+      </w:r>
+      <w:r>
+        <w:t>Final</w:t>
+      </w:r>
+      <w:r>
+        <w:t xml:space="preserve"> Evaluation.</w:t>
       </w:r>
     </w:p>
     <w:p>
@@ -842,58 +924,59 @@
         <w:fldChar w:fldCharType="separate"/>
       </w:r>
       <w:r>
+        <w:rPr>
+          <w:b/>
+        </w:rPr>
         <w:t xml:space="preserve">Figure </w:t>
+      </w:r>
+      <w:r>
+        <w:rPr>
+          <w:b/>
+          <w:noProof/>
+        </w:rPr>
+        <w:t>1</w:t>
+      </w:r>
+      <w:r>
+        <w:fldChar w:fldCharType="end"/>
+      </w:r>
+      <w:r>
+        <w:t xml:space="preserve"> </w:t>
+      </w:r>
+      <w:r>
+        <w:t xml:space="preserve">and </w:t>
+      </w:r>
+      <w:r>
+        <w:fldChar w:fldCharType="begin"/>
+      </w:r>
+      <w:r>
+        <w:instrText xml:space="preserve"> REF _Ref511489516 \h  \* MERGEFORMAT </w:instrText>
+      </w:r>
+      <w:r>
+        <w:fldChar w:fldCharType="separate"/>
+      </w:r>
+      <w:r>
+        <w:t>Figure 2</w:t>
+      </w:r>
+      <w:r>
+        <w:fldChar w:fldCharType="end"/>
+      </w:r>
+      <w:r>
+        <w:t xml:space="preserve"> (on pages </w:t>
+      </w:r>
+      <w:r>
+        <w:fldChar w:fldCharType="begin"/>
+      </w:r>
+      <w:r>
+        <w:instrText xml:space="preserve"> PAGEREF _Ref511563284 \h </w:instrText>
+      </w:r>
+      <w:r>
+        <w:fldChar w:fldCharType="separate"/>
       </w:r>
       <w:r>
         <w:rPr>
           <w:noProof/>
         </w:rPr>
-        <w:t>1</w:t>
-      </w:r>
-      <w:r>
-        <w:fldChar w:fldCharType="end"/>
-      </w:r>
-      <w:r>
-        <w:t xml:space="preserve"> </w:t>
-      </w:r>
-      <w:r>
-        <w:t xml:space="preserve">and </w:t>
-      </w:r>
-      <w:r>
-        <w:fldChar w:fldCharType="begin"/>
-      </w:r>
-      <w:r>
-        <w:instrText xml:space="preserve"> REF _Ref511489516 \h  \* MERGEFORMAT </w:instrText>
-      </w:r>
-      <w:r>
-        <w:fldChar w:fldCharType="separate"/>
-      </w:r>
-      <w:r>
-        <w:t xml:space="preserve">Figure </w:t>
-      </w:r>
-      <w:r>
-        <w:t>2</w:t>
-      </w:r>
-      <w:r>
-        <w:fldChar w:fldCharType="end"/>
-      </w:r>
-      <w:r>
-        <w:t xml:space="preserve"> (on pages </w:t>
-      </w:r>
-      <w:r>
-        <w:fldChar w:fldCharType="begin"/>
-      </w:r>
-      <w:r>
-        <w:instrText xml:space="preserve"> PAGEREF _Ref511563284 \h </w:instrText>
-      </w:r>
-      <w:r>
-        <w:fldChar w:fldCharType="separate"/>
-      </w:r>
-      <w:r>
-        <w:rPr>
-          <w:noProof/>
-        </w:rPr>
-        <w:t>6</w:t>
+        <w:t>7</w:t>
       </w:r>
       <w:r>
         <w:fldChar w:fldCharType="end"/>
@@ -926,7 +1009,19 @@
         <w:t>.</w:t>
       </w:r>
       <w:r>
-        <w:t xml:space="preserve"> The components of SAVIOR can be divided into three categories based on where they execute:</w:t>
+        <w:t xml:space="preserve"> The components of SAVIOR can be divided into </w:t>
+      </w:r>
+      <w:r>
+        <w:t>four</w:t>
+      </w:r>
+      <w:r>
+        <w:t xml:space="preserve"> categories based on where they execute</w:t>
+      </w:r>
+      <w:r>
+        <w:t xml:space="preserve"> and how many instances of them exist</w:t>
+      </w:r>
+      <w:r>
+        <w:t>:</w:t>
       </w:r>
     </w:p>
     <w:p>
@@ -963,6 +1058,18 @@
       </w:pPr>
       <w:r>
         <w:t>Virtue</w:t>
+      </w:r>
+    </w:p>
+    <w:p>
+      <w:pPr>
+        <w:pStyle w:val="ListParagraph"/>
+        <w:numPr>
+          <w:ilvl w:val="0"/>
+          <w:numId w:val="31"/>
+        </w:numPr>
+      </w:pPr>
+      <w:r>
+        <w:t>User</w:t>
       </w:r>
     </w:p>
     <w:p>
@@ -1163,9 +1270,9 @@
         <w:tblLook w:val="0420" w:firstRow="1" w:lastRow="0" w:firstColumn="0" w:lastColumn="0" w:noHBand="0" w:noVBand="1"/>
       </w:tblPr>
       <w:tblGrid>
-        <w:gridCol w:w="3269"/>
+        <w:gridCol w:w="2245"/>
         <w:gridCol w:w="1968"/>
-        <w:gridCol w:w="4123"/>
+        <w:gridCol w:w="5147"/>
       </w:tblGrid>
       <w:tr>
         <w:trPr>
@@ -1294,7 +1401,19 @@
               <w:keepNext/>
             </w:pPr>
             <w:r>
-              <w:t>Start/stop xpra and application launch</w:t>
+              <w:t xml:space="preserve">Start/stop </w:t>
+            </w:r>
+            <w:r>
+              <w:t>XPRA</w:t>
+            </w:r>
+            <w:r>
+              <w:rPr>
+                <w:rStyle w:val="FootnoteReference"/>
+              </w:rPr>
+              <w:footnoteReference w:id="3"/>
+            </w:r>
+            <w:r>
+              <w:t xml:space="preserve"> and application launch</w:t>
             </w:r>
           </w:p>
         </w:tc>
@@ -1356,10 +1475,7 @@
               <w:keepNext/>
             </w:pPr>
             <w:r>
-              <w:t>Windows VM (EC2 instance)</w:t>
-            </w:r>
-            <w:r>
-              <w:t xml:space="preserve"> and Windows Applications</w:t>
+              <w:t>Windows Display Server</w:t>
             </w:r>
           </w:p>
         </w:tc>
@@ -1372,7 +1488,7 @@
               <w:keepNext/>
             </w:pPr>
             <w:r>
-              <w:t>RDP</w:t>
+              <w:t>ssh</w:t>
             </w:r>
           </w:p>
         </w:tc>
@@ -1385,10 +1501,57 @@
               <w:keepNext/>
             </w:pPr>
             <w:r>
-              <w:t>Windows applications</w:t>
+              <w:t>Start/stop XPRA and application launch</w:t>
+            </w:r>
+          </w:p>
+        </w:tc>
+      </w:tr>
+      <w:tr>
+        <w:trPr>
+          <w:cnfStyle w:val="000000100000" w:firstRow="0" w:lastRow="0" w:firstColumn="0" w:lastColumn="0" w:oddVBand="0" w:evenVBand="0" w:oddHBand="1" w:evenHBand="0" w:firstRowFirstColumn="0" w:firstRowLastColumn="0" w:lastRowFirstColumn="0" w:lastRowLastColumn="0"/>
+        </w:trPr>
+        <w:tc>
+          <w:tcPr>
+            <w:tcW w:w="0" w:type="auto"/>
+          </w:tcPr>
+          <w:p>
+            <w:pPr>
+              <w:keepNext/>
+            </w:pPr>
+            <w:r>
+              <w:t>Windows Applications</w:t>
+            </w:r>
+          </w:p>
+        </w:tc>
+        <w:tc>
+          <w:tcPr>
+            <w:tcW w:w="0" w:type="auto"/>
+          </w:tcPr>
+          <w:p>
+            <w:pPr>
+              <w:keepNext/>
+            </w:pPr>
+            <w:r>
+              <w:t>XPRA over ssh</w:t>
+            </w:r>
+          </w:p>
+        </w:tc>
+        <w:tc>
+          <w:tcPr>
+            <w:tcW w:w="0" w:type="auto"/>
+          </w:tcPr>
+          <w:p>
+            <w:pPr>
+              <w:keepNext/>
+            </w:pPr>
+            <w:r>
+              <w:t xml:space="preserve">Provides a bridge to connect to </w:t>
             </w:r>
             <w:r>
-              <w:t xml:space="preserve"> start/stop and graphical I/O</w:t>
+              <w:t>graphical I/O</w:t>
+            </w:r>
+            <w:r>
+              <w:t xml:space="preserve"> of Windows applications</w:t>
             </w:r>
           </w:p>
         </w:tc>
@@ -1401,7 +1564,13 @@
     </w:p>
     <w:p>
       <w:r>
-        <w:t>As web application, the Desktop runs in a web browser and communicates directly only with the Virtue Manager server over http</w:t>
+        <w:t xml:space="preserve">As web application, the </w:t>
+      </w:r>
+      <w:r>
+        <w:t>Dashboard</w:t>
+      </w:r>
+      <w:r>
+        <w:t xml:space="preserve"> runs in a web browser and communicates directly only with the Virtue Manager server over http</w:t>
       </w:r>
       <w:r>
         <w:rPr>
@@ -1458,7 +1627,11 @@
     </w:p>
     <w:p>
       <w:r>
-        <w:t xml:space="preserve">The SAVIOR ecosystem consists of </w:t>
+        <w:t xml:space="preserve">The SAVIOR ecosystem </w:t>
+      </w:r>
+      <w:proofErr w:type="gramStart"/>
+      <w:r>
+        <w:t xml:space="preserve">consists of </w:t>
       </w:r>
       <w:r>
         <w:t xml:space="preserve">the </w:t>
@@ -1470,7 +1643,11 @@
         <w:t xml:space="preserve"> that </w:t>
       </w:r>
       <w:r>
-        <w:t>run at all times while SAVIOR is operating</w:t>
+        <w:t>run at all times</w:t>
+      </w:r>
+      <w:proofErr w:type="gramEnd"/>
+      <w:r>
+        <w:t xml:space="preserve"> while SAVIOR is operating</w:t>
       </w:r>
       <w:r>
         <w:t>. They are described in the following subsections.</w:t>
@@ -1948,6 +2125,132 @@
           </w:p>
         </w:tc>
       </w:tr>
+      <w:tr>
+        <w:trPr>
+          <w:cnfStyle w:val="000000100000" w:firstRow="0" w:lastRow="0" w:firstColumn="0" w:lastColumn="0" w:oddVBand="0" w:evenVBand="0" w:oddHBand="1" w:evenHBand="0" w:firstRowFirstColumn="0" w:firstRowLastColumn="0" w:lastRowFirstColumn="0" w:lastRowLastColumn="0"/>
+        </w:trPr>
+        <w:tc>
+          <w:tcPr>
+            <w:tcW w:w="0" w:type="auto"/>
+          </w:tcPr>
+          <w:p>
+            <w:pPr>
+              <w:keepNext/>
+            </w:pPr>
+            <w:r>
+              <w:t>Windows Display Server</w:t>
+            </w:r>
+          </w:p>
+        </w:tc>
+        <w:tc>
+          <w:tcPr>
+            <w:tcW w:w="0" w:type="auto"/>
+          </w:tcPr>
+          <w:p>
+            <w:pPr>
+              <w:keepNext/>
+            </w:pPr>
+            <w:r>
+              <w:t>ssh</w:t>
+            </w:r>
+          </w:p>
+        </w:tc>
+        <w:tc>
+          <w:tcPr>
+            <w:tcW w:w="0" w:type="auto"/>
+          </w:tcPr>
+          <w:p>
+            <w:pPr>
+              <w:keepNext/>
+            </w:pPr>
+            <w:r>
+              <w:t>Startup configuration and launch Windows applications</w:t>
+            </w:r>
+          </w:p>
+        </w:tc>
+      </w:tr>
+      <w:tr>
+        <w:tc>
+          <w:tcPr>
+            <w:tcW w:w="0" w:type="auto"/>
+          </w:tcPr>
+          <w:p>
+            <w:pPr>
+              <w:keepNext/>
+            </w:pPr>
+            <w:r>
+              <w:t>CIFS Proxy</w:t>
+            </w:r>
+          </w:p>
+        </w:tc>
+        <w:tc>
+          <w:tcPr>
+            <w:tcW w:w="0" w:type="auto"/>
+          </w:tcPr>
+          <w:p>
+            <w:pPr>
+              <w:keepNext/>
+            </w:pPr>
+            <w:r>
+              <w:t>ssh</w:t>
+            </w:r>
+          </w:p>
+        </w:tc>
+        <w:tc>
+          <w:tcPr>
+            <w:tcW w:w="0" w:type="auto"/>
+          </w:tcPr>
+          <w:p>
+            <w:pPr>
+              <w:keepNext/>
+            </w:pPr>
+            <w:r>
+              <w:t>Startup configuration</w:t>
+            </w:r>
+          </w:p>
+        </w:tc>
+      </w:tr>
+      <w:tr>
+        <w:trPr>
+          <w:cnfStyle w:val="000000100000" w:firstRow="0" w:lastRow="0" w:firstColumn="0" w:lastColumn="0" w:oddVBand="0" w:evenVBand="0" w:oddHBand="1" w:evenHBand="0" w:firstRowFirstColumn="0" w:firstRowLastColumn="0" w:lastRowFirstColumn="0" w:lastRowLastColumn="0"/>
+        </w:trPr>
+        <w:tc>
+          <w:tcPr>
+            <w:tcW w:w="0" w:type="auto"/>
+          </w:tcPr>
+          <w:p>
+            <w:pPr>
+              <w:keepNext/>
+            </w:pPr>
+          </w:p>
+        </w:tc>
+        <w:tc>
+          <w:tcPr>
+            <w:tcW w:w="0" w:type="auto"/>
+          </w:tcPr>
+          <w:p>
+            <w:pPr>
+              <w:keepNext/>
+            </w:pPr>
+            <w:r>
+              <w:t>http</w:t>
+            </w:r>
+          </w:p>
+        </w:tc>
+        <w:tc>
+          <w:tcPr>
+            <w:tcW w:w="0" w:type="auto"/>
+          </w:tcPr>
+          <w:p>
+            <w:pPr>
+              <w:keepNext/>
+            </w:pPr>
+            <w:r>
+              <w:t>Configure individual file shares</w:t>
+            </w:r>
+          </w:p>
+        </w:tc>
+      </w:tr>
     </w:tbl>
     <w:p>
       <w:pPr>
@@ -1971,8 +2274,13 @@
         </w:numPr>
       </w:pPr>
       <w:r>
-        <w:t>Which users can are allowed to run which Virtues</w:t>
-      </w:r>
+        <w:t xml:space="preserve">Which users can are allowed to run which </w:t>
+      </w:r>
+      <w:proofErr w:type="gramStart"/>
+      <w:r>
+        <w:t>Virtues</w:t>
+      </w:r>
+      <w:proofErr w:type="gramEnd"/>
     </w:p>
     <w:p>
       <w:pPr>
@@ -1994,7 +2302,7 @@
         <w:rPr>
           <w:rStyle w:val="FootnoteReference"/>
         </w:rPr>
-        <w:footnoteReference w:id="3"/>
+        <w:footnoteReference w:id="4"/>
       </w:r>
       <w:r>
         <w:t xml:space="preserve"> that makes it database-agnostic. </w:t>
@@ -2010,73 +2318,71 @@
       </w:r>
       <w:r>
         <w:t>the Virtue/User DB is H2</w:t>
-      </w:r>
-      <w:r>
-        <w:rPr>
-          <w:rStyle w:val="FootnoteReference"/>
-        </w:rPr>
-        <w:footnoteReference w:id="4"/>
-      </w:r>
-      <w:r>
-        <w:t>, which</w:t>
-      </w:r>
-      <w:r>
-        <w:t xml:space="preserve"> runs as a library </w:t>
-      </w:r>
-      <w:r>
-        <w:t xml:space="preserve">in its </w:t>
-      </w:r>
-      <w:r>
-        <w:lastRenderedPageBreak/>
-        <w:t xml:space="preserve">process and uses its local filesystem as </w:t>
-      </w:r>
-      <w:r>
-        <w:t>the</w:t>
-      </w:r>
-      <w:r>
-        <w:t xml:space="preserve"> persistent store.</w:t>
-      </w:r>
-      <w:r>
-        <w:t xml:space="preserve"> </w:t>
-      </w:r>
-      <w:r>
-        <w:t>It can be configured to</w:t>
-      </w:r>
-      <w:r>
-        <w:t xml:space="preserve"> use</w:t>
-      </w:r>
-      <w:r>
-        <w:t xml:space="preserve"> others, such as </w:t>
-      </w:r>
-      <w:r>
-        <w:t>PostgreSQL</w:t>
-      </w:r>
-      <w:r>
-        <w:t xml:space="preserve"> on a separate host, with which it has been tested. Communications with such a database are encrypted</w:t>
-      </w:r>
-      <w:r>
-        <w:t>, for example with SSL for PostgreSQL.</w:t>
-      </w:r>
-      <w:bookmarkStart w:id="4" w:name="_GoBack"/>
-      <w:bookmarkEnd w:id="4"/>
-    </w:p>
-    <w:p>
-      <w:pPr>
-        <w:pStyle w:val="Heading2"/>
-      </w:pPr>
-      <w:r>
-        <w:t>Sensing &amp; Response Certificate Authority</w:t>
-      </w:r>
-    </w:p>
-    <w:p>
-      <w:r>
-        <w:t>All communications between Sensors (embedded in Virtues as well as infrastructure components like the Xen Hypervisor and Xen Dom0 controller) and the Sensing &amp; Response infrastructure are secured via mutually authenticated Transport Layer Security (TLS) certificates. The Sensing &amp; Response Certificate Authority (CA) is based on the CloudFlare CFSSL Certificate Authority, a stand-alone CA that provides a custom Root Certificate and individual server and client certificates for all SAVIOR infrastructure. Interactions with the Certificate Authority are managed through the Sensing &amp; Response API, with a Certificate Registration protocol based on the IETF ACME Standard</w:t>
       </w:r>
       <w:r>
         <w:rPr>
           <w:rStyle w:val="FootnoteReference"/>
         </w:rPr>
         <w:footnoteReference w:id="5"/>
+      </w:r>
+      <w:r>
+        <w:t>, which</w:t>
+      </w:r>
+      <w:r>
+        <w:t xml:space="preserve"> runs as a library </w:t>
+      </w:r>
+      <w:r>
+        <w:t xml:space="preserve">in its </w:t>
+      </w:r>
+      <w:r>
+        <w:lastRenderedPageBreak/>
+        <w:t xml:space="preserve">process and uses its local filesystem as </w:t>
+      </w:r>
+      <w:r>
+        <w:t>the</w:t>
+      </w:r>
+      <w:r>
+        <w:t xml:space="preserve"> persistent store.</w:t>
+      </w:r>
+      <w:r>
+        <w:t xml:space="preserve"> </w:t>
+      </w:r>
+      <w:r>
+        <w:t>It can be configured to</w:t>
+      </w:r>
+      <w:r>
+        <w:t xml:space="preserve"> use</w:t>
+      </w:r>
+      <w:r>
+        <w:t xml:space="preserve"> others, such as </w:t>
+      </w:r>
+      <w:r>
+        <w:t>PostgreSQL</w:t>
+      </w:r>
+      <w:r>
+        <w:t xml:space="preserve"> on a separate host, with which it has been tested. Communications with such a database are encrypted</w:t>
+      </w:r>
+      <w:r>
+        <w:t>, for example with SSL for PostgreSQL.</w:t>
+      </w:r>
+    </w:p>
+    <w:p>
+      <w:pPr>
+        <w:pStyle w:val="Heading2"/>
+      </w:pPr>
+      <w:r>
+        <w:t>Sensing &amp; Response Certificate Authority</w:t>
+      </w:r>
+    </w:p>
+    <w:p>
+      <w:r>
+        <w:t>All communications between Sensors (embedded in Virtues as well as infrastructure components like the Xen Hypervisor and Xen Dom0 controller) and the Sensing &amp; Response infrastructure are secured via mutually authenticated Transport Layer Security (TLS) certificates. The Sensing &amp; Response Certificate Authority (CA) is based on the CloudFlare CFSSL Certificate Authority, a stand-alone CA that provides a custom Root Certificate and individual server and client certificates for all SAVIOR infrastructure. Interactions with the Certificate Authority are managed through the Sensing &amp; Response API, with a Certificate Registration protocol based on the IETF ACME Standard</w:t>
+      </w:r>
+      <w:r>
+        <w:rPr>
+          <w:rStyle w:val="FootnoteReference"/>
+        </w:rPr>
+        <w:footnoteReference w:id="6"/>
       </w:r>
       <w:r>
         <w:t>.</w:t>
@@ -2125,8 +2431,13 @@
           <w:numId w:val="37"/>
         </w:numPr>
       </w:pPr>
-      <w:r>
-        <w:t>Sensor registration and configuration, based on a modified ACME Standard protocol.</w:t>
+      <w:proofErr w:type="gramStart"/>
+      <w:r>
+        <w:t>Sensor registration and configuration,</w:t>
+      </w:r>
+      <w:proofErr w:type="gramEnd"/>
+      <w:r>
+        <w:t xml:space="preserve"> based on a modified ACME Standard protocol.</w:t>
       </w:r>
     </w:p>
     <w:p>
@@ -2168,7 +2479,6 @@
         <w:t>Administrator management of Sensor configurations</w:t>
       </w:r>
     </w:p>
-    <w:p/>
     <w:p>
       <w:pPr>
         <w:pStyle w:val="Heading2"/>
@@ -2408,6 +2718,18 @@
       <w:pPr>
         <w:pStyle w:val="ListParagraph"/>
         <w:numPr>
+          <w:ilvl w:val="1"/>
+          <w:numId w:val="35"/>
+        </w:numPr>
+      </w:pPr>
+      <w:r>
+        <w:t>DHCP server unikernel DomU, one per Virtue</w:t>
+      </w:r>
+    </w:p>
+    <w:p>
+      <w:pPr>
+        <w:pStyle w:val="ListParagraph"/>
+        <w:numPr>
           <w:ilvl w:val="0"/>
           <w:numId w:val="35"/>
         </w:numPr>
@@ -2441,6 +2763,18 @@
       </w:r>
     </w:p>
     <w:p>
+      <w:pPr>
+        <w:pStyle w:val="ListParagraph"/>
+        <w:numPr>
+          <w:ilvl w:val="0"/>
+          <w:numId w:val="35"/>
+        </w:numPr>
+      </w:pPr>
+      <w:r>
+        <w:t>Windows Display Server. Exactly one instance for each Windows application VM in the Virtue.</w:t>
+      </w:r>
+    </w:p>
+    <w:p>
       <w:r>
         <w:t>These components are described below.</w:t>
       </w:r>
@@ -2540,6 +2874,153 @@
     <w:p>
       <w:r>
         <w:t>Linux application DomUs host applications accessed by the Desktop. They communicate with the Desktop and Virtue Manager via ssh.</w:t>
+      </w:r>
+    </w:p>
+    <w:p>
+      <w:pPr>
+        <w:pStyle w:val="Heading2"/>
+      </w:pPr>
+      <w:r>
+        <w:t>Windows Application VM</w:t>
+      </w:r>
+    </w:p>
+    <w:p>
+      <w:r>
+        <w:t xml:space="preserve">Windows Application VMs host applications accessed by the Desktop through the Windows Display Server. </w:t>
+      </w:r>
+      <w:r>
+        <w:t>Each one</w:t>
+      </w:r>
+      <w:r>
+        <w:t xml:space="preserve"> communicate</w:t>
+      </w:r>
+      <w:r>
+        <w:t>s</w:t>
+      </w:r>
+      <w:r>
+        <w:t xml:space="preserve"> with </w:t>
+      </w:r>
+      <w:r>
+        <w:t xml:space="preserve">its own instance of the </w:t>
+      </w:r>
+      <w:r>
+        <w:t xml:space="preserve">Windows Display Server via </w:t>
+      </w:r>
+      <w:r>
+        <w:t>Remote Desktop Protocol (RDP)</w:t>
+      </w:r>
+      <w:r>
+        <w:rPr>
+          <w:rStyle w:val="FootnoteReference"/>
+        </w:rPr>
+        <w:footnoteReference w:id="7"/>
+      </w:r>
+      <w:r>
+        <w:t xml:space="preserve"> (using the RDP feature </w:t>
+      </w:r>
+      <w:r>
+        <w:t>remote applications integrated locally</w:t>
+      </w:r>
+      <w:r>
+        <w:t xml:space="preserve"> (RAIL)</w:t>
+      </w:r>
+      <w:r>
+        <w:rPr>
+          <w:rStyle w:val="FootnoteReference"/>
+        </w:rPr>
+        <w:footnoteReference w:id="8"/>
+      </w:r>
+      <w:r>
+        <w:t>)</w:t>
+      </w:r>
+      <w:r>
+        <w:t>.</w:t>
+      </w:r>
+    </w:p>
+    <w:p>
+      <w:pPr>
+        <w:pStyle w:val="Heading2"/>
+      </w:pPr>
+      <w:r>
+        <w:t>Windows Display Server</w:t>
+      </w:r>
+    </w:p>
+    <w:p>
+      <w:pPr>
+        <w:tabs>
+          <w:tab w:val="left" w:pos="1287"/>
+        </w:tabs>
+      </w:pPr>
+      <w:r>
+        <w:t>The Windows Display Server (WDS) provides a bridge between the Desktop and Windows Application VMs that allows the Desktop to communicate using XRPA and the Windows VM to communicate using RDP. The WDS runs an XPRA server to which the Desktop connects and an RDP client, connected to the Windows Application VM, for each Windows application that is running. The WDS currently exists as a Linux EC2 instance.</w:t>
+      </w:r>
+      <w:r>
+        <w:t xml:space="preserve"> In the future it may run as a DomU inside the Xen hypervisor, instead.</w:t>
+      </w:r>
+    </w:p>
+    <w:p>
+      <w:pPr>
+        <w:pStyle w:val="Heading1"/>
+      </w:pPr>
+      <w:r>
+        <w:t>User</w:t>
+      </w:r>
+    </w:p>
+    <w:p>
+      <w:r>
+        <w:t xml:space="preserve">This section describes SAVIOR components </w:t>
+      </w:r>
+      <w:r>
+        <w:t>associated with a user and which may be used by more than one of that user’s Virtues.</w:t>
+      </w:r>
+    </w:p>
+    <w:p>
+      <w:pPr>
+        <w:pStyle w:val="Heading2"/>
+      </w:pPr>
+      <w:r>
+        <w:t>CIFS Proxy</w:t>
+      </w:r>
+    </w:p>
+    <w:p>
+      <w:r>
+        <w:t>The CIFS Proxy</w:t>
+      </w:r>
+      <w:r>
+        <w:t xml:space="preserve"> provides Virtues access to Windows file servers that do not need to be aware of SAVIOR or Virtues. It receives authentication credentials for a user from the Virtue Manager and uses those credentials to mount Windows file shares. It then exports those file shares to Virtues, with permissions that can vary across Virtues. Which Virtues can access a file share and the permissions are defined in the Admin </w:t>
+      </w:r>
+      <w:bookmarkStart w:id="4" w:name="_GoBack"/>
+      <w:proofErr w:type="gramStart"/>
+      <w:r>
+        <w:t>Workbench.</w:t>
+      </w:r>
+      <w:bookmarkEnd w:id="4"/>
+      <w:proofErr w:type="gramEnd"/>
+    </w:p>
+    <w:p>
+      <w:r>
+        <w:t>The CIFS Proxy is controlled by the Virtue Manager via a REST API</w:t>
+      </w:r>
+      <w:r>
+        <w:t xml:space="preserve"> and is set up and configured with ssh connections (also from the Virtue Manager)</w:t>
+      </w:r>
+      <w:r>
+        <w:t xml:space="preserve">. It </w:t>
+      </w:r>
+      <w:r>
+        <w:t xml:space="preserve">communicates with the Windows file servers and Virtue VMs using </w:t>
+      </w:r>
+      <w:r>
+        <w:t>Server Message Block (SMB)</w:t>
+      </w:r>
+      <w:r>
+        <w:rPr>
+          <w:rStyle w:val="FootnoteReference"/>
+        </w:rPr>
+        <w:footnoteReference w:id="9"/>
+      </w:r>
+      <w:r>
+        <w:t>.</w:t>
       </w:r>
     </w:p>
     <w:p>
@@ -2589,6 +3070,18 @@
       </w:pPr>
       <w:r>
         <w:t>DHCP server</w:t>
+      </w:r>
+    </w:p>
+    <w:p>
+      <w:pPr>
+        <w:pStyle w:val="ListParagraph"/>
+        <w:numPr>
+          <w:ilvl w:val="0"/>
+          <w:numId w:val="36"/>
+        </w:numPr>
+      </w:pPr>
+      <w:r>
+        <w:t>Windows file servers (optional)</w:t>
       </w:r>
     </w:p>
     <w:p>
@@ -2622,9 +3115,9 @@
               </w:rPr>
               <w:lastRenderedPageBreak/>
               <w:drawing>
-                <wp:inline distT="0" distB="0" distL="0" distR="0" wp14:anchorId="6B6EEAC2" wp14:editId="5839B3F8">
-                  <wp:extent cx="7310817" cy="5625501"/>
-                  <wp:effectExtent l="4445" t="0" r="8890" b="8890"/>
+                <wp:inline distT="0" distB="0" distL="0" distR="0" wp14:anchorId="6B6EEAC2" wp14:editId="00E7FE5D">
+                  <wp:extent cx="7419934" cy="5915974"/>
+                  <wp:effectExtent l="8890" t="0" r="0" b="0"/>
                   <wp:docPr id="9546" name="Picture 9546"/>
                   <wp:cNvGraphicFramePr/>
                   <a:graphic xmlns:a="http://schemas.openxmlformats.org/drawingml/2006/main">
@@ -2634,20 +3127,33 @@
                           <pic:cNvPr id="9546" name="Picture 9546"/>
                           <pic:cNvPicPr/>
                         </pic:nvPicPr>
-                        <pic:blipFill>
-                          <a:blip r:embed="rId13"/>
-                          <a:stretch>
-                            <a:fillRect/>
-                          </a:stretch>
+                        <pic:blipFill rotWithShape="1">
+                          <a:blip r:embed="rId14">
+                            <a:extLst>
+                              <a:ext uri="{28A0092B-C50C-407E-A947-70E740481C1C}">
+                                <a14:useLocalDpi xmlns:a14="http://schemas.microsoft.com/office/drawing/2010/main" val="0"/>
+                              </a:ext>
+                            </a:extLst>
+                          </a:blip>
+                          <a:srcRect l="1194" t="2608" r="5858" b="1947"/>
+                          <a:stretch/>
                         </pic:blipFill>
-                        <pic:spPr>
+                        <pic:spPr bwMode="auto">
                           <a:xfrm rot="5400000">
                             <a:off x="0" y="0"/>
-                            <a:ext cx="7322813" cy="5634732"/>
+                            <a:ext cx="7442998" cy="5934363"/>
                           </a:xfrm>
                           <a:prstGeom prst="rect">
                             <a:avLst/>
                           </a:prstGeom>
+                          <a:ln>
+                            <a:noFill/>
+                          </a:ln>
+                          <a:extLst>
+                            <a:ext uri="{53640926-AAD7-44D8-BBD7-CCE9431645EC}">
+                              <a14:shadowObscured xmlns:a14="http://schemas.microsoft.com/office/drawing/2010/main"/>
+                            </a:ext>
+                          </a:extLst>
                         </pic:spPr>
                       </pic:pic>
                     </a:graphicData>
@@ -2709,7 +3215,6 @@
         </w:tc>
       </w:tr>
     </w:tbl>
-    <w:p/>
     <w:tbl>
       <w:tblPr>
         <w:tblStyle w:val="TableGridLight"/>
@@ -2738,9 +3243,9 @@
               </w:rPr>
               <w:lastRenderedPageBreak/>
               <w:drawing>
-                <wp:inline distT="0" distB="0" distL="0" distR="0" wp14:anchorId="5D360F54" wp14:editId="385E2CFA">
-                  <wp:extent cx="7304704" cy="5620798"/>
-                  <wp:effectExtent l="3810" t="0" r="0" b="0"/>
+                <wp:inline distT="0" distB="0" distL="0" distR="0" wp14:anchorId="5D360F54" wp14:editId="21CFA4CA">
+                  <wp:extent cx="7479512" cy="5693093"/>
+                  <wp:effectExtent l="0" t="2223" r="5398" b="5397"/>
                   <wp:docPr id="4932" name="Picture 4932"/>
                   <wp:cNvGraphicFramePr/>
                   <a:graphic xmlns:a="http://schemas.openxmlformats.org/drawingml/2006/main">
@@ -2750,20 +3255,33 @@
                           <pic:cNvPr id="4932" name="Picture 4932"/>
                           <pic:cNvPicPr/>
                         </pic:nvPicPr>
-                        <pic:blipFill>
-                          <a:blip r:embed="rId14"/>
-                          <a:stretch>
-                            <a:fillRect/>
-                          </a:stretch>
+                        <pic:blipFill rotWithShape="1">
+                          <a:blip r:embed="rId15">
+                            <a:extLst>
+                              <a:ext uri="{28A0092B-C50C-407E-A947-70E740481C1C}">
+                                <a14:useLocalDpi xmlns:a14="http://schemas.microsoft.com/office/drawing/2010/main" val="0"/>
+                              </a:ext>
+                            </a:extLst>
+                          </a:blip>
+                          <a:srcRect l="1391" t="2651" r="1266" b="1920"/>
+                          <a:stretch/>
                         </pic:blipFill>
-                        <pic:spPr>
+                        <pic:spPr bwMode="auto">
                           <a:xfrm rot="5400000">
                             <a:off x="0" y="0"/>
-                            <a:ext cx="7353304" cy="5658195"/>
+                            <a:ext cx="7492280" cy="5702811"/>
                           </a:xfrm>
                           <a:prstGeom prst="rect">
                             <a:avLst/>
                           </a:prstGeom>
+                          <a:ln>
+                            <a:noFill/>
+                          </a:ln>
+                          <a:extLst>
+                            <a:ext uri="{53640926-AAD7-44D8-BBD7-CCE9431645EC}">
+                              <a14:shadowObscured xmlns:a14="http://schemas.microsoft.com/office/drawing/2010/main"/>
+                            </a:ext>
+                          </a:extLst>
                         </pic:spPr>
                       </pic:pic>
                     </a:graphicData>
@@ -2827,10 +3345,10 @@
     </w:tbl>
     <w:p/>
     <w:sectPr>
-      <w:headerReference w:type="default" r:id="rId15"/>
-      <w:footerReference w:type="default" r:id="rId16"/>
-      <w:headerReference w:type="first" r:id="rId17"/>
-      <w:footerReference w:type="first" r:id="rId18"/>
+      <w:headerReference w:type="default" r:id="rId16"/>
+      <w:footerReference w:type="default" r:id="rId17"/>
+      <w:headerReference w:type="first" r:id="rId18"/>
+      <w:footerReference w:type="first" r:id="rId19"/>
       <w:pgSz w:w="12240" w:h="15840"/>
       <w:pgMar w:top="1440" w:right="1440" w:bottom="1440" w:left="1440" w:header="720" w:footer="720" w:gutter="0"/>
       <w:pgNumType w:start="0"/>
@@ -2921,13 +3439,16 @@
         <w:footnoteRef/>
       </w:r>
       <w:r>
-        <w:t xml:space="preserve"> Connection to remote Windows hosts requires RDP (</w:t>
-      </w:r>
-      <w:r>
-        <w:t>Remote Desktop Protocol</w:t>
-      </w:r>
-      <w:r>
-        <w:t>), which requires native code. Future versions of SAVIOR may support other systems, such as OS X.</w:t>
+        <w:t xml:space="preserve"> </w:t>
+      </w:r>
+      <w:r>
+        <w:t xml:space="preserve">Some features, such as Single Sign On and </w:t>
+      </w:r>
+      <w:r>
+        <w:t>clipboard support require platform-specific code</w:t>
+      </w:r>
+      <w:r>
+        <w:t>. Future versions of SAVIOR may support other systems, such as OS X.</w:t>
       </w:r>
     </w:p>
   </w:footnote>
@@ -2946,7 +3467,15 @@
         <w:t xml:space="preserve"> </w:t>
       </w:r>
       <w:r>
-        <w:t>The certificates required for https are cumbersome for development and testing. For deployment, certificates will be created and https used.</w:t>
+        <w:t xml:space="preserve">The certificates required for https are cumbersome for development and testing. For deployment, certificates will be </w:t>
+      </w:r>
+      <w:proofErr w:type="gramStart"/>
+      <w:r>
+        <w:t>created</w:t>
+      </w:r>
+      <w:proofErr w:type="gramEnd"/>
+      <w:r>
+        <w:t xml:space="preserve"> and https used.</w:t>
       </w:r>
     </w:p>
   </w:footnote>
@@ -2962,10 +3491,7 @@
         <w:footnoteRef/>
       </w:r>
       <w:r>
-        <w:t xml:space="preserve"> Java Persistence API (JPA) - </w:t>
-      </w:r>
-      <w:r>
-        <w:t>https://en.wikipedia.org/wiki/Java_Persistence_API</w:t>
+        <w:t xml:space="preserve"> http://xpra.org</w:t>
       </w:r>
     </w:p>
   </w:footnote>
@@ -2981,10 +3507,10 @@
         <w:footnoteRef/>
       </w:r>
       <w:r>
-        <w:t xml:space="preserve"> </w:t>
-      </w:r>
-      <w:r>
-        <w:t>http://www.h2database.com/html/main.html</w:t>
+        <w:t xml:space="preserve"> Java Persistence API (JPA) - </w:t>
+      </w:r>
+      <w:r>
+        <w:t>https://en.wikipedia.org/wiki/Java_Persistence_API</w:t>
       </w:r>
     </w:p>
   </w:footnote>
@@ -3003,7 +3529,97 @@
         <w:t xml:space="preserve"> </w:t>
       </w:r>
       <w:r>
+        <w:t>http://www.h2database.com/html/main.html</w:t>
+      </w:r>
+    </w:p>
+  </w:footnote>
+  <w:footnote w:id="6">
+    <w:p>
+      <w:pPr>
+        <w:pStyle w:val="FootnoteText"/>
+      </w:pPr>
+      <w:r>
+        <w:rPr>
+          <w:rStyle w:val="FootnoteReference"/>
+        </w:rPr>
+        <w:footnoteRef/>
+      </w:r>
+      <w:r>
+        <w:t xml:space="preserve"> </w:t>
+      </w:r>
+      <w:r>
         <w:t>https://tools.ietf.org/html/draft-ietf-acme-acme-11</w:t>
+      </w:r>
+    </w:p>
+  </w:footnote>
+  <w:footnote w:id="7">
+    <w:p>
+      <w:pPr>
+        <w:pStyle w:val="FootnoteText"/>
+      </w:pPr>
+      <w:r>
+        <w:rPr>
+          <w:rStyle w:val="FootnoteReference"/>
+        </w:rPr>
+        <w:footnoteRef/>
+      </w:r>
+      <w:r>
+        <w:t xml:space="preserve"> </w:t>
+      </w:r>
+      <w:r>
+        <w:t>https://msdn.microsoft.com/en-us/library/cc240445/</w:t>
+      </w:r>
+    </w:p>
+  </w:footnote>
+  <w:footnote w:id="8">
+    <w:p>
+      <w:pPr>
+        <w:pStyle w:val="FootnoteText"/>
+      </w:pPr>
+      <w:r>
+        <w:rPr>
+          <w:rStyle w:val="FootnoteReference"/>
+        </w:rPr>
+        <w:footnoteRef/>
+      </w:r>
+      <w:r>
+        <w:t xml:space="preserve"> </w:t>
+      </w:r>
+      <w:r>
+        <w:t>https://msdn.microsoft.com/en-us/library/cc242568/</w:t>
+      </w:r>
+    </w:p>
+  </w:footnote>
+  <w:footnote w:id="9">
+    <w:p>
+      <w:pPr>
+        <w:pStyle w:val="FootnoteText"/>
+      </w:pPr>
+      <w:r>
+        <w:rPr>
+          <w:rStyle w:val="FootnoteReference"/>
+        </w:rPr>
+        <w:footnoteRef/>
+      </w:r>
+      <w:r>
+        <w:t xml:space="preserve"> </w:t>
+      </w:r>
+      <w:hyperlink r:id="rId1" w:history="1">
+        <w:r>
+          <w:rPr>
+            <w:rStyle w:val="Hyperlink"/>
+          </w:rPr>
+          <w:t>https://en.wikipedia.org/wiki/Server_Message_Block</w:t>
+        </w:r>
+      </w:hyperlink>
+      <w:r>
+        <w:t xml:space="preserve">, also known as </w:t>
+      </w:r>
+      <w:r>
+        <w:t>Common Internet File System (CIFS</w:t>
+      </w:r>
+      <w:r>
+        <w:t>)</w:t>
       </w:r>
     </w:p>
   </w:footnote>
@@ -6350,7 +6966,6 @@
     <w:name w:val="Hyperlink"/>
     <w:basedOn w:val="DefaultParagraphFont"/>
     <w:uiPriority w:val="99"/>
-    <w:semiHidden/>
     <w:unhideWhenUsed/>
     <w:rsid w:val="007833A7"/>
     <w:rPr>
@@ -6866,6 +7481,18 @@
         <w:shd w:val="clear" w:color="auto" w:fill="D4EAF3" w:themeFill="accent1" w:themeFillTint="33"/>
       </w:tcPr>
     </w:tblStylePr>
+  </w:style>
+  <w:style w:type="character" w:styleId="UnresolvedMention">
+    <w:name w:val="Unresolved Mention"/>
+    <w:basedOn w:val="DefaultParagraphFont"/>
+    <w:uiPriority w:val="99"/>
+    <w:semiHidden/>
+    <w:unhideWhenUsed/>
+    <w:rsid w:val="008C0B5E"/>
+    <w:rPr>
+      <w:color w:val="605E5C"/>
+      <w:shd w:val="clear" w:color="auto" w:fill="E1DFDD"/>
+    </w:rPr>
   </w:style>
 </w:styles>
 </file>
@@ -7152,6 +7779,132 @@
 </file>
 
 <file path=customXml/item3.xml><?xml version="1.0" encoding="utf-8"?>
+<p:properties xmlns:p="http://schemas.microsoft.com/office/2006/metadata/properties" xmlns:xsi="http://www.w3.org/2001/XMLSchema-instance" xmlns:pc="http://schemas.microsoft.com/office/infopath/2007/PartnerControls">
+  <documentManagement>
+    <APDescription xmlns="4873beb7-5857-4685-be1f-d57550cc96cc" xsi:nil="true"/>
+    <AssetExpire xmlns="4873beb7-5857-4685-be1f-d57550cc96cc">2029-01-01T08:00:00+00:00</AssetExpire>
+    <CampaignTagsTaxHTField0 xmlns="4873beb7-5857-4685-be1f-d57550cc96cc">
+      <Terms xmlns="http://schemas.microsoft.com/office/infopath/2007/PartnerControls"/>
+    </CampaignTagsTaxHTField0>
+    <IntlLangReviewDate xmlns="4873beb7-5857-4685-be1f-d57550cc96cc" xsi:nil="true"/>
+    <TPFriendlyName xmlns="4873beb7-5857-4685-be1f-d57550cc96cc" xsi:nil="true"/>
+    <IntlLangReview xmlns="4873beb7-5857-4685-be1f-d57550cc96cc">false</IntlLangReview>
+    <LocLastLocAttemptVersionLookup xmlns="4873beb7-5857-4685-be1f-d57550cc96cc">856581</LocLastLocAttemptVersionLookup>
+    <PolicheckWords xmlns="4873beb7-5857-4685-be1f-d57550cc96cc" xsi:nil="true"/>
+    <SubmitterId xmlns="4873beb7-5857-4685-be1f-d57550cc96cc" xsi:nil="true"/>
+    <AcquiredFrom xmlns="4873beb7-5857-4685-be1f-d57550cc96cc">Internal MS</AcquiredFrom>
+    <EditorialStatus xmlns="4873beb7-5857-4685-be1f-d57550cc96cc">Complete</EditorialStatus>
+    <Markets xmlns="4873beb7-5857-4685-be1f-d57550cc96cc"/>
+    <OriginAsset xmlns="4873beb7-5857-4685-be1f-d57550cc96cc" xsi:nil="true"/>
+    <AssetStart xmlns="4873beb7-5857-4685-be1f-d57550cc96cc">2012-09-19T07:42:00+00:00</AssetStart>
+    <FriendlyTitle xmlns="4873beb7-5857-4685-be1f-d57550cc96cc" xsi:nil="true"/>
+    <MarketSpecific xmlns="4873beb7-5857-4685-be1f-d57550cc96cc">false</MarketSpecific>
+    <TPNamespace xmlns="4873beb7-5857-4685-be1f-d57550cc96cc" xsi:nil="true"/>
+    <PublishStatusLookup xmlns="4873beb7-5857-4685-be1f-d57550cc96cc">
+      <Value>1622610</Value>
+    </PublishStatusLookup>
+    <APAuthor xmlns="4873beb7-5857-4685-be1f-d57550cc96cc">
+      <UserInfo>
+        <DisplayName>REDMOND\v-aptall</DisplayName>
+        <AccountId>2566</AccountId>
+        <AccountType/>
+      </UserInfo>
+    </APAuthor>
+    <TPCommandLine xmlns="4873beb7-5857-4685-be1f-d57550cc96cc" xsi:nil="true"/>
+    <IntlLangReviewer xmlns="4873beb7-5857-4685-be1f-d57550cc96cc" xsi:nil="true"/>
+    <OpenTemplate xmlns="4873beb7-5857-4685-be1f-d57550cc96cc">true</OpenTemplate>
+    <CSXSubmissionDate xmlns="4873beb7-5857-4685-be1f-d57550cc96cc" xsi:nil="true"/>
+    <TaxCatchAll xmlns="4873beb7-5857-4685-be1f-d57550cc96cc"/>
+    <Manager xmlns="4873beb7-5857-4685-be1f-d57550cc96cc" xsi:nil="true"/>
+    <NumericId xmlns="4873beb7-5857-4685-be1f-d57550cc96cc" xsi:nil="true"/>
+    <ParentAssetId xmlns="4873beb7-5857-4685-be1f-d57550cc96cc" xsi:nil="true"/>
+    <OriginalSourceMarket xmlns="4873beb7-5857-4685-be1f-d57550cc96cc" xsi:nil="true"/>
+    <ApprovalStatus xmlns="4873beb7-5857-4685-be1f-d57550cc96cc">InProgress</ApprovalStatus>
+    <TPComponent xmlns="4873beb7-5857-4685-be1f-d57550cc96cc" xsi:nil="true"/>
+    <EditorialTags xmlns="4873beb7-5857-4685-be1f-d57550cc96cc" xsi:nil="true"/>
+    <TPExecutable xmlns="4873beb7-5857-4685-be1f-d57550cc96cc" xsi:nil="true"/>
+    <TPLaunchHelpLink xmlns="4873beb7-5857-4685-be1f-d57550cc96cc" xsi:nil="true"/>
+    <LocComments xmlns="4873beb7-5857-4685-be1f-d57550cc96cc" xsi:nil="true"/>
+    <LocRecommendedHandoff xmlns="4873beb7-5857-4685-be1f-d57550cc96cc" xsi:nil="true"/>
+    <SourceTitle xmlns="4873beb7-5857-4685-be1f-d57550cc96cc" xsi:nil="true"/>
+    <CSXUpdate xmlns="4873beb7-5857-4685-be1f-d57550cc96cc">false</CSXUpdate>
+    <IntlLocPriority xmlns="4873beb7-5857-4685-be1f-d57550cc96cc" xsi:nil="true"/>
+    <UAProjectedTotalWords xmlns="4873beb7-5857-4685-be1f-d57550cc96cc" xsi:nil="true"/>
+    <AssetType xmlns="4873beb7-5857-4685-be1f-d57550cc96cc">TP</AssetType>
+    <MachineTranslated xmlns="4873beb7-5857-4685-be1f-d57550cc96cc">false</MachineTranslated>
+    <OutputCachingOn xmlns="4873beb7-5857-4685-be1f-d57550cc96cc">false</OutputCachingOn>
+    <TemplateStatus xmlns="4873beb7-5857-4685-be1f-d57550cc96cc">Complete</TemplateStatus>
+    <IsSearchable xmlns="4873beb7-5857-4685-be1f-d57550cc96cc">true</IsSearchable>
+    <ContentItem xmlns="4873beb7-5857-4685-be1f-d57550cc96cc" xsi:nil="true"/>
+    <HandoffToMSDN xmlns="4873beb7-5857-4685-be1f-d57550cc96cc" xsi:nil="true"/>
+    <ShowIn xmlns="4873beb7-5857-4685-be1f-d57550cc96cc">Show everywhere</ShowIn>
+    <ThumbnailAssetId xmlns="4873beb7-5857-4685-be1f-d57550cc96cc" xsi:nil="true"/>
+    <UALocComments xmlns="4873beb7-5857-4685-be1f-d57550cc96cc" xsi:nil="true"/>
+    <UALocRecommendation xmlns="4873beb7-5857-4685-be1f-d57550cc96cc">Localize</UALocRecommendation>
+    <LastModifiedDateTime xmlns="4873beb7-5857-4685-be1f-d57550cc96cc" xsi:nil="true"/>
+    <LegacyData xmlns="4873beb7-5857-4685-be1f-d57550cc96cc" xsi:nil="true"/>
+    <LocManualTestRequired xmlns="4873beb7-5857-4685-be1f-d57550cc96cc">false</LocManualTestRequired>
+    <LocMarketGroupTiers2 xmlns="4873beb7-5857-4685-be1f-d57550cc96cc" xsi:nil="true"/>
+    <ClipArtFilename xmlns="4873beb7-5857-4685-be1f-d57550cc96cc" xsi:nil="true"/>
+    <TPApplication xmlns="4873beb7-5857-4685-be1f-d57550cc96cc" xsi:nil="true"/>
+    <CSXHash xmlns="4873beb7-5857-4685-be1f-d57550cc96cc" xsi:nil="true"/>
+    <DirectSourceMarket xmlns="4873beb7-5857-4685-be1f-d57550cc96cc" xsi:nil="true"/>
+    <PrimaryImageGen xmlns="4873beb7-5857-4685-be1f-d57550cc96cc">true</PrimaryImageGen>
+    <PlannedPubDate xmlns="4873beb7-5857-4685-be1f-d57550cc96cc" xsi:nil="true"/>
+    <CSXSubmissionMarket xmlns="4873beb7-5857-4685-be1f-d57550cc96cc" xsi:nil="true"/>
+    <Downloads xmlns="4873beb7-5857-4685-be1f-d57550cc96cc">0</Downloads>
+    <ArtSampleDocs xmlns="4873beb7-5857-4685-be1f-d57550cc96cc" xsi:nil="true"/>
+    <TrustLevel xmlns="4873beb7-5857-4685-be1f-d57550cc96cc">1 Microsoft Managed Content</TrustLevel>
+    <BlockPublish xmlns="4873beb7-5857-4685-be1f-d57550cc96cc">false</BlockPublish>
+    <TPLaunchHelpLinkType xmlns="4873beb7-5857-4685-be1f-d57550cc96cc">Template</TPLaunchHelpLinkType>
+    <LocalizationTagsTaxHTField0 xmlns="4873beb7-5857-4685-be1f-d57550cc96cc">
+      <Terms xmlns="http://schemas.microsoft.com/office/infopath/2007/PartnerControls"/>
+    </LocalizationTagsTaxHTField0>
+    <BusinessGroup xmlns="4873beb7-5857-4685-be1f-d57550cc96cc" xsi:nil="true"/>
+    <Providers xmlns="4873beb7-5857-4685-be1f-d57550cc96cc" xsi:nil="true"/>
+    <TemplateTemplateType xmlns="4873beb7-5857-4685-be1f-d57550cc96cc">Word Document Template</TemplateTemplateType>
+    <TimesCloned xmlns="4873beb7-5857-4685-be1f-d57550cc96cc" xsi:nil="true"/>
+    <TPAppVersion xmlns="4873beb7-5857-4685-be1f-d57550cc96cc" xsi:nil="true"/>
+    <VoteCount xmlns="4873beb7-5857-4685-be1f-d57550cc96cc" xsi:nil="true"/>
+    <AverageRating xmlns="4873beb7-5857-4685-be1f-d57550cc96cc" xsi:nil="true"/>
+    <FeatureTagsTaxHTField0 xmlns="4873beb7-5857-4685-be1f-d57550cc96cc">
+      <Terms xmlns="http://schemas.microsoft.com/office/infopath/2007/PartnerControls"/>
+    </FeatureTagsTaxHTField0>
+    <Provider xmlns="4873beb7-5857-4685-be1f-d57550cc96cc" xsi:nil="true"/>
+    <UACurrentWords xmlns="4873beb7-5857-4685-be1f-d57550cc96cc" xsi:nil="true"/>
+    <AssetId xmlns="4873beb7-5857-4685-be1f-d57550cc96cc">TP103457714</AssetId>
+    <TPClientViewer xmlns="4873beb7-5857-4685-be1f-d57550cc96cc" xsi:nil="true"/>
+    <DSATActionTaken xmlns="4873beb7-5857-4685-be1f-d57550cc96cc" xsi:nil="true"/>
+    <APEditor xmlns="4873beb7-5857-4685-be1f-d57550cc96cc">
+      <UserInfo>
+        <DisplayName/>
+        <AccountId xsi:nil="true"/>
+        <AccountType/>
+      </UserInfo>
+    </APEditor>
+    <TPInstallLocation xmlns="4873beb7-5857-4685-be1f-d57550cc96cc" xsi:nil="true"/>
+    <OOCacheId xmlns="4873beb7-5857-4685-be1f-d57550cc96cc" xsi:nil="true"/>
+    <IsDeleted xmlns="4873beb7-5857-4685-be1f-d57550cc96cc">false</IsDeleted>
+    <PublishTargets xmlns="4873beb7-5857-4685-be1f-d57550cc96cc">OfficeOnlineVNext</PublishTargets>
+    <ApprovalLog xmlns="4873beb7-5857-4685-be1f-d57550cc96cc" xsi:nil="true"/>
+    <BugNumber xmlns="4873beb7-5857-4685-be1f-d57550cc96cc" xsi:nil="true"/>
+    <CrawlForDependencies xmlns="4873beb7-5857-4685-be1f-d57550cc96cc">false</CrawlForDependencies>
+    <InternalTagsTaxHTField0 xmlns="4873beb7-5857-4685-be1f-d57550cc96cc">
+      <Terms xmlns="http://schemas.microsoft.com/office/infopath/2007/PartnerControls"/>
+    </InternalTagsTaxHTField0>
+    <LastHandOff xmlns="4873beb7-5857-4685-be1f-d57550cc96cc" xsi:nil="true"/>
+    <Milestone xmlns="4873beb7-5857-4685-be1f-d57550cc96cc" xsi:nil="true"/>
+    <OriginalRelease xmlns="4873beb7-5857-4685-be1f-d57550cc96cc">15</OriginalRelease>
+    <RecommendationsModifier xmlns="4873beb7-5857-4685-be1f-d57550cc96cc" xsi:nil="true"/>
+    <ScenarioTagsTaxHTField0 xmlns="4873beb7-5857-4685-be1f-d57550cc96cc">
+      <Terms xmlns="http://schemas.microsoft.com/office/infopath/2007/PartnerControls"/>
+    </ScenarioTagsTaxHTField0>
+    <UANotes xmlns="4873beb7-5857-4685-be1f-d57550cc96cc" xsi:nil="true"/>
+  </documentManagement>
+</p:properties>
+</file>
+
+<file path=customXml/item4.xml><?xml version="1.0" encoding="utf-8"?>
 <ct:contentTypeSchema xmlns:ct="http://schemas.microsoft.com/office/2006/metadata/contentType" xmlns:ma="http://schemas.microsoft.com/office/2006/metadata/properties/metaAttributes" ct:_="" ma:_="" ma:contentTypeName="TemplateFile" ma:contentTypeID="0x0101006EDDDB5EE6D98C44930B742096920B300400F5B6D36B3EF94B4E9A635CDF2A18F5B8" ma:contentTypeVersion="72" ma:contentTypeDescription="Create a new document." ma:contentTypeScope="" ma:versionID="a23e56308344d904b51738559c3d67c9">
   <xsd:schema xmlns:xsd="http://www.w3.org/2001/XMLSchema" xmlns:xs="http://www.w3.org/2001/XMLSchema" xmlns:p="http://schemas.microsoft.com/office/2006/metadata/properties" xmlns:ns2="4873beb7-5857-4685-be1f-d57550cc96cc" targetNamespace="http://schemas.microsoft.com/office/2006/metadata/properties" ma:root="true" ma:fieldsID="cd0908cc4600e77bf5da051303e00c8d" ns2:_="">
     <xsd:import namespace="4873beb7-5857-4685-be1f-d57550cc96cc"/>
@@ -8191,130 +8944,8 @@
 </ct:contentTypeSchema>
 </file>
 
-<file path=customXml/item4.xml><?xml version="1.0" encoding="utf-8"?>
-<p:properties xmlns:p="http://schemas.microsoft.com/office/2006/metadata/properties" xmlns:xsi="http://www.w3.org/2001/XMLSchema-instance" xmlns:pc="http://schemas.microsoft.com/office/infopath/2007/PartnerControls">
-  <documentManagement>
-    <APDescription xmlns="4873beb7-5857-4685-be1f-d57550cc96cc" xsi:nil="true"/>
-    <AssetExpire xmlns="4873beb7-5857-4685-be1f-d57550cc96cc">2029-01-01T08:00:00+00:00</AssetExpire>
-    <CampaignTagsTaxHTField0 xmlns="4873beb7-5857-4685-be1f-d57550cc96cc">
-      <Terms xmlns="http://schemas.microsoft.com/office/infopath/2007/PartnerControls"/>
-    </CampaignTagsTaxHTField0>
-    <IntlLangReviewDate xmlns="4873beb7-5857-4685-be1f-d57550cc96cc" xsi:nil="true"/>
-    <TPFriendlyName xmlns="4873beb7-5857-4685-be1f-d57550cc96cc" xsi:nil="true"/>
-    <IntlLangReview xmlns="4873beb7-5857-4685-be1f-d57550cc96cc">false</IntlLangReview>
-    <LocLastLocAttemptVersionLookup xmlns="4873beb7-5857-4685-be1f-d57550cc96cc">856581</LocLastLocAttemptVersionLookup>
-    <PolicheckWords xmlns="4873beb7-5857-4685-be1f-d57550cc96cc" xsi:nil="true"/>
-    <SubmitterId xmlns="4873beb7-5857-4685-be1f-d57550cc96cc" xsi:nil="true"/>
-    <AcquiredFrom xmlns="4873beb7-5857-4685-be1f-d57550cc96cc">Internal MS</AcquiredFrom>
-    <EditorialStatus xmlns="4873beb7-5857-4685-be1f-d57550cc96cc">Complete</EditorialStatus>
-    <Markets xmlns="4873beb7-5857-4685-be1f-d57550cc96cc"/>
-    <OriginAsset xmlns="4873beb7-5857-4685-be1f-d57550cc96cc" xsi:nil="true"/>
-    <AssetStart xmlns="4873beb7-5857-4685-be1f-d57550cc96cc">2012-09-19T07:42:00+00:00</AssetStart>
-    <FriendlyTitle xmlns="4873beb7-5857-4685-be1f-d57550cc96cc" xsi:nil="true"/>
-    <MarketSpecific xmlns="4873beb7-5857-4685-be1f-d57550cc96cc">false</MarketSpecific>
-    <TPNamespace xmlns="4873beb7-5857-4685-be1f-d57550cc96cc" xsi:nil="true"/>
-    <PublishStatusLookup xmlns="4873beb7-5857-4685-be1f-d57550cc96cc">
-      <Value>1622610</Value>
-    </PublishStatusLookup>
-    <APAuthor xmlns="4873beb7-5857-4685-be1f-d57550cc96cc">
-      <UserInfo>
-        <DisplayName>REDMOND\v-aptall</DisplayName>
-        <AccountId>2566</AccountId>
-        <AccountType/>
-      </UserInfo>
-    </APAuthor>
-    <TPCommandLine xmlns="4873beb7-5857-4685-be1f-d57550cc96cc" xsi:nil="true"/>
-    <IntlLangReviewer xmlns="4873beb7-5857-4685-be1f-d57550cc96cc" xsi:nil="true"/>
-    <OpenTemplate xmlns="4873beb7-5857-4685-be1f-d57550cc96cc">true</OpenTemplate>
-    <CSXSubmissionDate xmlns="4873beb7-5857-4685-be1f-d57550cc96cc" xsi:nil="true"/>
-    <TaxCatchAll xmlns="4873beb7-5857-4685-be1f-d57550cc96cc"/>
-    <Manager xmlns="4873beb7-5857-4685-be1f-d57550cc96cc" xsi:nil="true"/>
-    <NumericId xmlns="4873beb7-5857-4685-be1f-d57550cc96cc" xsi:nil="true"/>
-    <ParentAssetId xmlns="4873beb7-5857-4685-be1f-d57550cc96cc" xsi:nil="true"/>
-    <OriginalSourceMarket xmlns="4873beb7-5857-4685-be1f-d57550cc96cc" xsi:nil="true"/>
-    <ApprovalStatus xmlns="4873beb7-5857-4685-be1f-d57550cc96cc">InProgress</ApprovalStatus>
-    <TPComponent xmlns="4873beb7-5857-4685-be1f-d57550cc96cc" xsi:nil="true"/>
-    <EditorialTags xmlns="4873beb7-5857-4685-be1f-d57550cc96cc" xsi:nil="true"/>
-    <TPExecutable xmlns="4873beb7-5857-4685-be1f-d57550cc96cc" xsi:nil="true"/>
-    <TPLaunchHelpLink xmlns="4873beb7-5857-4685-be1f-d57550cc96cc" xsi:nil="true"/>
-    <LocComments xmlns="4873beb7-5857-4685-be1f-d57550cc96cc" xsi:nil="true"/>
-    <LocRecommendedHandoff xmlns="4873beb7-5857-4685-be1f-d57550cc96cc" xsi:nil="true"/>
-    <SourceTitle xmlns="4873beb7-5857-4685-be1f-d57550cc96cc" xsi:nil="true"/>
-    <CSXUpdate xmlns="4873beb7-5857-4685-be1f-d57550cc96cc">false</CSXUpdate>
-    <IntlLocPriority xmlns="4873beb7-5857-4685-be1f-d57550cc96cc" xsi:nil="true"/>
-    <UAProjectedTotalWords xmlns="4873beb7-5857-4685-be1f-d57550cc96cc" xsi:nil="true"/>
-    <AssetType xmlns="4873beb7-5857-4685-be1f-d57550cc96cc">TP</AssetType>
-    <MachineTranslated xmlns="4873beb7-5857-4685-be1f-d57550cc96cc">false</MachineTranslated>
-    <OutputCachingOn xmlns="4873beb7-5857-4685-be1f-d57550cc96cc">false</OutputCachingOn>
-    <TemplateStatus xmlns="4873beb7-5857-4685-be1f-d57550cc96cc">Complete</TemplateStatus>
-    <IsSearchable xmlns="4873beb7-5857-4685-be1f-d57550cc96cc">true</IsSearchable>
-    <ContentItem xmlns="4873beb7-5857-4685-be1f-d57550cc96cc" xsi:nil="true"/>
-    <HandoffToMSDN xmlns="4873beb7-5857-4685-be1f-d57550cc96cc" xsi:nil="true"/>
-    <ShowIn xmlns="4873beb7-5857-4685-be1f-d57550cc96cc">Show everywhere</ShowIn>
-    <ThumbnailAssetId xmlns="4873beb7-5857-4685-be1f-d57550cc96cc" xsi:nil="true"/>
-    <UALocComments xmlns="4873beb7-5857-4685-be1f-d57550cc96cc" xsi:nil="true"/>
-    <UALocRecommendation xmlns="4873beb7-5857-4685-be1f-d57550cc96cc">Localize</UALocRecommendation>
-    <LastModifiedDateTime xmlns="4873beb7-5857-4685-be1f-d57550cc96cc" xsi:nil="true"/>
-    <LegacyData xmlns="4873beb7-5857-4685-be1f-d57550cc96cc" xsi:nil="true"/>
-    <LocManualTestRequired xmlns="4873beb7-5857-4685-be1f-d57550cc96cc">false</LocManualTestRequired>
-    <LocMarketGroupTiers2 xmlns="4873beb7-5857-4685-be1f-d57550cc96cc" xsi:nil="true"/>
-    <ClipArtFilename xmlns="4873beb7-5857-4685-be1f-d57550cc96cc" xsi:nil="true"/>
-    <TPApplication xmlns="4873beb7-5857-4685-be1f-d57550cc96cc" xsi:nil="true"/>
-    <CSXHash xmlns="4873beb7-5857-4685-be1f-d57550cc96cc" xsi:nil="true"/>
-    <DirectSourceMarket xmlns="4873beb7-5857-4685-be1f-d57550cc96cc" xsi:nil="true"/>
-    <PrimaryImageGen xmlns="4873beb7-5857-4685-be1f-d57550cc96cc">true</PrimaryImageGen>
-    <PlannedPubDate xmlns="4873beb7-5857-4685-be1f-d57550cc96cc" xsi:nil="true"/>
-    <CSXSubmissionMarket xmlns="4873beb7-5857-4685-be1f-d57550cc96cc" xsi:nil="true"/>
-    <Downloads xmlns="4873beb7-5857-4685-be1f-d57550cc96cc">0</Downloads>
-    <ArtSampleDocs xmlns="4873beb7-5857-4685-be1f-d57550cc96cc" xsi:nil="true"/>
-    <TrustLevel xmlns="4873beb7-5857-4685-be1f-d57550cc96cc">1 Microsoft Managed Content</TrustLevel>
-    <BlockPublish xmlns="4873beb7-5857-4685-be1f-d57550cc96cc">false</BlockPublish>
-    <TPLaunchHelpLinkType xmlns="4873beb7-5857-4685-be1f-d57550cc96cc">Template</TPLaunchHelpLinkType>
-    <LocalizationTagsTaxHTField0 xmlns="4873beb7-5857-4685-be1f-d57550cc96cc">
-      <Terms xmlns="http://schemas.microsoft.com/office/infopath/2007/PartnerControls"/>
-    </LocalizationTagsTaxHTField0>
-    <BusinessGroup xmlns="4873beb7-5857-4685-be1f-d57550cc96cc" xsi:nil="true"/>
-    <Providers xmlns="4873beb7-5857-4685-be1f-d57550cc96cc" xsi:nil="true"/>
-    <TemplateTemplateType xmlns="4873beb7-5857-4685-be1f-d57550cc96cc">Word Document Template</TemplateTemplateType>
-    <TimesCloned xmlns="4873beb7-5857-4685-be1f-d57550cc96cc" xsi:nil="true"/>
-    <TPAppVersion xmlns="4873beb7-5857-4685-be1f-d57550cc96cc" xsi:nil="true"/>
-    <VoteCount xmlns="4873beb7-5857-4685-be1f-d57550cc96cc" xsi:nil="true"/>
-    <AverageRating xmlns="4873beb7-5857-4685-be1f-d57550cc96cc" xsi:nil="true"/>
-    <FeatureTagsTaxHTField0 xmlns="4873beb7-5857-4685-be1f-d57550cc96cc">
-      <Terms xmlns="http://schemas.microsoft.com/office/infopath/2007/PartnerControls"/>
-    </FeatureTagsTaxHTField0>
-    <Provider xmlns="4873beb7-5857-4685-be1f-d57550cc96cc" xsi:nil="true"/>
-    <UACurrentWords xmlns="4873beb7-5857-4685-be1f-d57550cc96cc" xsi:nil="true"/>
-    <AssetId xmlns="4873beb7-5857-4685-be1f-d57550cc96cc">TP103457714</AssetId>
-    <TPClientViewer xmlns="4873beb7-5857-4685-be1f-d57550cc96cc" xsi:nil="true"/>
-    <DSATActionTaken xmlns="4873beb7-5857-4685-be1f-d57550cc96cc" xsi:nil="true"/>
-    <APEditor xmlns="4873beb7-5857-4685-be1f-d57550cc96cc">
-      <UserInfo>
-        <DisplayName/>
-        <AccountId xsi:nil="true"/>
-        <AccountType/>
-      </UserInfo>
-    </APEditor>
-    <TPInstallLocation xmlns="4873beb7-5857-4685-be1f-d57550cc96cc" xsi:nil="true"/>
-    <OOCacheId xmlns="4873beb7-5857-4685-be1f-d57550cc96cc" xsi:nil="true"/>
-    <IsDeleted xmlns="4873beb7-5857-4685-be1f-d57550cc96cc">false</IsDeleted>
-    <PublishTargets xmlns="4873beb7-5857-4685-be1f-d57550cc96cc">OfficeOnlineVNext</PublishTargets>
-    <ApprovalLog xmlns="4873beb7-5857-4685-be1f-d57550cc96cc" xsi:nil="true"/>
-    <BugNumber xmlns="4873beb7-5857-4685-be1f-d57550cc96cc" xsi:nil="true"/>
-    <CrawlForDependencies xmlns="4873beb7-5857-4685-be1f-d57550cc96cc">false</CrawlForDependencies>
-    <InternalTagsTaxHTField0 xmlns="4873beb7-5857-4685-be1f-d57550cc96cc">
-      <Terms xmlns="http://schemas.microsoft.com/office/infopath/2007/PartnerControls"/>
-    </InternalTagsTaxHTField0>
-    <LastHandOff xmlns="4873beb7-5857-4685-be1f-d57550cc96cc" xsi:nil="true"/>
-    <Milestone xmlns="4873beb7-5857-4685-be1f-d57550cc96cc" xsi:nil="true"/>
-    <OriginalRelease xmlns="4873beb7-5857-4685-be1f-d57550cc96cc">15</OriginalRelease>
-    <RecommendationsModifier xmlns="4873beb7-5857-4685-be1f-d57550cc96cc" xsi:nil="true"/>
-    <ScenarioTagsTaxHTField0 xmlns="4873beb7-5857-4685-be1f-d57550cc96cc">
-      <Terms xmlns="http://schemas.microsoft.com/office/infopath/2007/PartnerControls"/>
-    </ScenarioTagsTaxHTField0>
-    <UANotes xmlns="4873beb7-5857-4685-be1f-d57550cc96cc" xsi:nil="true"/>
-  </documentManagement>
-</p:properties>
+<file path=customXml/item5.xml><?xml version="1.0" encoding="utf-8"?>
+<b:Sources xmlns:b="http://schemas.openxmlformats.org/officeDocument/2006/bibliography" xmlns="http://schemas.openxmlformats.org/officeDocument/2006/bibliography" SelectedStyle="\APASixthEditionOfficeOnline.xsl" StyleName="APA" Version="6"/>
 </file>
 
 <file path=customXml/itemProps1.xml><?xml version="1.0" encoding="utf-8"?>
@@ -8334,6 +8965,16 @@
 </file>
 
 <file path=customXml/itemProps3.xml><?xml version="1.0" encoding="utf-8"?>
+<ds:datastoreItem xmlns:ds="http://schemas.openxmlformats.org/officeDocument/2006/customXml" ds:itemID="{63671810-3EF7-4C8E-BCBA-248ABE2BAB39}">
+  <ds:schemaRefs>
+    <ds:schemaRef ds:uri="http://schemas.microsoft.com/office/2006/metadata/properties"/>
+    <ds:schemaRef ds:uri="http://schemas.microsoft.com/office/infopath/2007/PartnerControls"/>
+    <ds:schemaRef ds:uri="4873beb7-5857-4685-be1f-d57550cc96cc"/>
+  </ds:schemaRefs>
+</ds:datastoreItem>
+</file>
+
+<file path=customXml/itemProps4.xml><?xml version="1.0" encoding="utf-8"?>
 <ds:datastoreItem xmlns:ds="http://schemas.openxmlformats.org/officeDocument/2006/customXml" ds:itemID="{9332E30D-EFB4-40E8-AB8F-C2E02C2E75EB}">
   <ds:schemaRefs>
     <ds:schemaRef ds:uri="http://schemas.microsoft.com/office/2006/metadata/contentType"/>
@@ -8351,12 +8992,10 @@
 </ds:datastoreItem>
 </file>
 
-<file path=customXml/itemProps4.xml><?xml version="1.0" encoding="utf-8"?>
-<ds:datastoreItem xmlns:ds="http://schemas.openxmlformats.org/officeDocument/2006/customXml" ds:itemID="{63671810-3EF7-4C8E-BCBA-248ABE2BAB39}">
+<file path=customXml/itemProps5.xml><?xml version="1.0" encoding="utf-8"?>
+<ds:datastoreItem xmlns:ds="http://schemas.openxmlformats.org/officeDocument/2006/customXml" ds:itemID="{FEDB9B9C-F3A0-4DA2-806D-0E21ADC94453}">
   <ds:schemaRefs>
-    <ds:schemaRef ds:uri="http://schemas.microsoft.com/office/2006/metadata/properties"/>
-    <ds:schemaRef ds:uri="http://schemas.microsoft.com/office/infopath/2007/PartnerControls"/>
-    <ds:schemaRef ds:uri="4873beb7-5857-4685-be1f-d57550cc96cc"/>
+    <ds:schemaRef ds:uri="http://schemas.openxmlformats.org/officeDocument/2006/bibliography"/>
   </ds:schemaRefs>
 </ds:datastoreItem>
 </file>
</xml_diff>

<commit_message>
removed Dashboard, added T3
Since the Dashboard isn't a separate component (it's part of the Admin
Workbench), removed mention of it from the architecture document.

Changed T3 to be the node type for Xen (from C5)
</commit_message>
<xml_diff>
--- a/Documentation/midterm/System Architecture and Design.docx
+++ b/Documentation/midterm/System Architecture and Design.docx
@@ -1136,18 +1136,6 @@
       </w:r>
     </w:p>
     <w:p>
-      <w:pPr>
-        <w:pStyle w:val="ListParagraph"/>
-        <w:numPr>
-          <w:ilvl w:val="0"/>
-          <w:numId w:val="33"/>
-        </w:numPr>
-      </w:pPr>
-      <w:r>
-        <w:t>Dashboard</w:t>
-      </w:r>
-    </w:p>
-    <w:p>
       <w:r>
         <w:t>The Desktop</w:t>
       </w:r>
@@ -1233,12 +1221,21 @@
         <w:t xml:space="preserve">Table </w:t>
       </w:r>
       <w:r>
+        <w:rPr>
+          <w:noProof/>
+        </w:rPr>
         <w:fldChar w:fldCharType="begin"/>
       </w:r>
       <w:r>
+        <w:rPr>
+          <w:noProof/>
+        </w:rPr>
         <w:instrText xml:space="preserve"> SEQ Table \* ARABIC </w:instrText>
       </w:r>
       <w:r>
+        <w:rPr>
+          <w:noProof/>
+        </w:rPr>
         <w:fldChar w:fldCharType="separate"/>
       </w:r>
       <w:r>
@@ -1558,66 +1555,6 @@
       </w:tr>
     </w:tbl>
     <w:p>
-      <w:r>
-        <w:t>The Dashboard is a web application designed to allow a SAVIOR administrator (or other authorized user) to monitor status of SAVIOR and information from its various sensors. Details of its features and usage are provided in the Administrator Information document.</w:t>
-      </w:r>
-    </w:p>
-    <w:p>
-      <w:r>
-        <w:t xml:space="preserve">As web application, the </w:t>
-      </w:r>
-      <w:r>
-        <w:t>Dashboard</w:t>
-      </w:r>
-      <w:r>
-        <w:t xml:space="preserve"> runs in a web browser and communicates directly only with the Virtue Manager server over http</w:t>
-      </w:r>
-      <w:r>
-        <w:rPr>
-          <w:vertAlign w:val="superscript"/>
-        </w:rPr>
-        <w:fldChar w:fldCharType="begin"/>
-      </w:r>
-      <w:r>
-        <w:rPr>
-          <w:vertAlign w:val="superscript"/>
-        </w:rPr>
-        <w:instrText xml:space="preserve"> NOTEREF _Ref511550462 \h </w:instrText>
-      </w:r>
-      <w:r>
-        <w:rPr>
-          <w:vertAlign w:val="superscript"/>
-        </w:rPr>
-        <w:instrText xml:space="preserve"> \* MERGEFORMAT </w:instrText>
-      </w:r>
-      <w:r>
-        <w:rPr>
-          <w:vertAlign w:val="superscript"/>
-        </w:rPr>
-      </w:r>
-      <w:r>
-        <w:rPr>
-          <w:vertAlign w:val="superscript"/>
-        </w:rPr>
-        <w:fldChar w:fldCharType="separate"/>
-      </w:r>
-      <w:r>
-        <w:rPr>
-          <w:vertAlign w:val="superscript"/>
-        </w:rPr>
-        <w:t>2</w:t>
-      </w:r>
-      <w:r>
-        <w:rPr>
-          <w:vertAlign w:val="superscript"/>
-        </w:rPr>
-        <w:fldChar w:fldCharType="end"/>
-      </w:r>
-      <w:r>
-        <w:t>.</w:t>
-      </w:r>
-    </w:p>
-    <w:p>
       <w:pPr>
         <w:pStyle w:val="Heading1"/>
       </w:pPr>
@@ -1627,11 +1564,7 @@
     </w:p>
     <w:p>
       <w:r>
-        <w:t xml:space="preserve">The SAVIOR ecosystem </w:t>
-      </w:r>
-      <w:proofErr w:type="gramStart"/>
-      <w:r>
-        <w:t xml:space="preserve">consists of </w:t>
+        <w:t xml:space="preserve">The SAVIOR ecosystem consists of </w:t>
       </w:r>
       <w:r>
         <w:t xml:space="preserve">the </w:t>
@@ -1643,11 +1576,7 @@
         <w:t xml:space="preserve"> that </w:t>
       </w:r>
       <w:r>
-        <w:t>run at all times</w:t>
-      </w:r>
-      <w:proofErr w:type="gramEnd"/>
-      <w:r>
-        <w:t xml:space="preserve"> while SAVIOR is operating</w:t>
+        <w:t>run at all times while SAVIOR is operating</w:t>
       </w:r>
       <w:r>
         <w:t>. They are described in the following subsections.</w:t>
@@ -1663,7 +1592,13 @@
     </w:p>
     <w:p>
       <w:r>
-        <w:t xml:space="preserve">This component supports the Virtue REST API and provides back-end support for the user-facing SAVIOR components: Desktop, Admin Workbench, and Dashboard. It communicates with other components as shown in </w:t>
+        <w:t>This component supports the Virtue REST API and provides back-end support for the user-facing SAVIOR components: Desktop</w:t>
+      </w:r>
+      <w:r>
+        <w:t xml:space="preserve"> and</w:t>
+      </w:r>
+      <w:r>
+        <w:t xml:space="preserve"> Admin Workbench. It communicates with other components as shown in </w:t>
       </w:r>
       <w:r>
         <w:fldChar w:fldCharType="begin"/>
@@ -1702,12 +1637,21 @@
         <w:t xml:space="preserve">Table </w:t>
       </w:r>
       <w:r>
+        <w:rPr>
+          <w:noProof/>
+        </w:rPr>
         <w:fldChar w:fldCharType="begin"/>
       </w:r>
       <w:r>
+        <w:rPr>
+          <w:noProof/>
+        </w:rPr>
         <w:instrText xml:space="preserve"> SEQ Table \* ARABIC </w:instrText>
       </w:r>
       <w:r>
+        <w:rPr>
+          <w:noProof/>
+        </w:rPr>
         <w:fldChar w:fldCharType="separate"/>
       </w:r>
       <w:r>
@@ -1880,47 +1824,6 @@
               <w:keepNext/>
             </w:pPr>
             <w:r>
-              <w:t>Dashboard</w:t>
-            </w:r>
-          </w:p>
-        </w:tc>
-        <w:tc>
-          <w:tcPr>
-            <w:tcW w:w="0" w:type="auto"/>
-          </w:tcPr>
-          <w:p>
-            <w:pPr>
-              <w:keepNext/>
-            </w:pPr>
-            <w:r>
-              <w:t>http</w:t>
-            </w:r>
-          </w:p>
-        </w:tc>
-        <w:tc>
-          <w:tcPr>
-            <w:tcW w:w="0" w:type="auto"/>
-          </w:tcPr>
-          <w:p>
-            <w:pPr>
-              <w:keepNext/>
-            </w:pPr>
-            <w:r>
-              <w:t>Serves web application and uses Virtue REST API with SAVIOR extensions</w:t>
-            </w:r>
-          </w:p>
-        </w:tc>
-      </w:tr>
-      <w:tr>
-        <w:tc>
-          <w:tcPr>
-            <w:tcW w:w="0" w:type="auto"/>
-          </w:tcPr>
-          <w:p>
-            <w:pPr>
-              <w:keepNext/>
-            </w:pPr>
-            <w:r>
               <w:t>Virtue/User DB</w:t>
             </w:r>
           </w:p>
@@ -1953,9 +1856,6 @@
         </w:tc>
       </w:tr>
       <w:tr>
-        <w:trPr>
-          <w:cnfStyle w:val="000000100000" w:firstRow="0" w:lastRow="0" w:firstColumn="0" w:lastColumn="0" w:oddVBand="0" w:evenVBand="0" w:oddHBand="1" w:evenHBand="0" w:firstRowFirstColumn="0" w:firstRowLastColumn="0" w:lastRowFirstColumn="0" w:lastRowLastColumn="0"/>
-        </w:trPr>
         <w:tc>
           <w:tcPr>
             <w:tcW w:w="0" w:type="auto"/>
@@ -1997,6 +1897,9 @@
         </w:tc>
       </w:tr>
       <w:tr>
+        <w:trPr>
+          <w:cnfStyle w:val="000000100000" w:firstRow="0" w:lastRow="0" w:firstColumn="0" w:lastColumn="0" w:oddVBand="0" w:evenVBand="0" w:oddHBand="1" w:evenHBand="0" w:firstRowFirstColumn="0" w:firstRowLastColumn="0" w:lastRowFirstColumn="0" w:lastRowLastColumn="0"/>
+        </w:trPr>
         <w:tc>
           <w:tcPr>
             <w:tcW w:w="0" w:type="auto"/>
@@ -2041,9 +1944,6 @@
         </w:tc>
       </w:tr>
       <w:tr>
-        <w:trPr>
-          <w:cnfStyle w:val="000000100000" w:firstRow="0" w:lastRow="0" w:firstColumn="0" w:lastColumn="0" w:oddVBand="0" w:evenVBand="0" w:oddHBand="1" w:evenHBand="0" w:firstRowFirstColumn="0" w:firstRowLastColumn="0" w:lastRowFirstColumn="0" w:lastRowLastColumn="0"/>
-        </w:trPr>
         <w:tc>
           <w:tcPr>
             <w:tcW w:w="0" w:type="auto"/>
@@ -2054,47 +1954,6 @@
             </w:pPr>
             <w:r>
               <w:t>Linux application DomUs</w:t>
-            </w:r>
-          </w:p>
-        </w:tc>
-        <w:tc>
-          <w:tcPr>
-            <w:tcW w:w="0" w:type="auto"/>
-          </w:tcPr>
-          <w:p>
-            <w:pPr>
-              <w:keepNext/>
-            </w:pPr>
-            <w:r>
-              <w:t>ssh</w:t>
-            </w:r>
-          </w:p>
-        </w:tc>
-        <w:tc>
-          <w:tcPr>
-            <w:tcW w:w="0" w:type="auto"/>
-          </w:tcPr>
-          <w:p>
-            <w:pPr>
-              <w:keepNext/>
-            </w:pPr>
-            <w:r>
-              <w:t>Startup configuration</w:t>
-            </w:r>
-          </w:p>
-        </w:tc>
-      </w:tr>
-      <w:tr>
-        <w:tc>
-          <w:tcPr>
-            <w:tcW w:w="0" w:type="auto"/>
-          </w:tcPr>
-          <w:p>
-            <w:pPr>
-              <w:keepNext/>
-            </w:pPr>
-            <w:r>
-              <w:t>Windows application VMs</w:t>
             </w:r>
           </w:p>
         </w:tc>
@@ -2138,6 +1997,47 @@
               <w:keepNext/>
             </w:pPr>
             <w:r>
+              <w:t>Windows application VMs</w:t>
+            </w:r>
+          </w:p>
+        </w:tc>
+        <w:tc>
+          <w:tcPr>
+            <w:tcW w:w="0" w:type="auto"/>
+          </w:tcPr>
+          <w:p>
+            <w:pPr>
+              <w:keepNext/>
+            </w:pPr>
+            <w:r>
+              <w:t>ssh</w:t>
+            </w:r>
+          </w:p>
+        </w:tc>
+        <w:tc>
+          <w:tcPr>
+            <w:tcW w:w="0" w:type="auto"/>
+          </w:tcPr>
+          <w:p>
+            <w:pPr>
+              <w:keepNext/>
+            </w:pPr>
+            <w:r>
+              <w:t>Startup configuration</w:t>
+            </w:r>
+          </w:p>
+        </w:tc>
+      </w:tr>
+      <w:tr>
+        <w:tc>
+          <w:tcPr>
+            <w:tcW w:w="0" w:type="auto"/>
+          </w:tcPr>
+          <w:p>
+            <w:pPr>
+              <w:keepNext/>
+            </w:pPr>
+            <w:r>
               <w:t>Windows Display Server</w:t>
             </w:r>
           </w:p>
@@ -2170,6 +2070,9 @@
         </w:tc>
       </w:tr>
       <w:tr>
+        <w:trPr>
+          <w:cnfStyle w:val="000000100000" w:firstRow="0" w:lastRow="0" w:firstColumn="0" w:lastColumn="0" w:oddVBand="0" w:evenVBand="0" w:oddHBand="1" w:evenHBand="0" w:firstRowFirstColumn="0" w:firstRowLastColumn="0" w:lastRowFirstColumn="0" w:lastRowLastColumn="0"/>
+        </w:trPr>
         <w:tc>
           <w:tcPr>
             <w:tcW w:w="0" w:type="auto"/>
@@ -2211,9 +2114,6 @@
         </w:tc>
       </w:tr>
       <w:tr>
-        <w:trPr>
-          <w:cnfStyle w:val="000000100000" w:firstRow="0" w:lastRow="0" w:firstColumn="0" w:lastColumn="0" w:oddVBand="0" w:evenVBand="0" w:oddHBand="1" w:evenHBand="0" w:firstRowFirstColumn="0" w:firstRowLastColumn="0" w:lastRowFirstColumn="0" w:lastRowLastColumn="0"/>
-        </w:trPr>
         <w:tc>
           <w:tcPr>
             <w:tcW w:w="0" w:type="auto"/>
@@ -2274,13 +2174,8 @@
         </w:numPr>
       </w:pPr>
       <w:r>
-        <w:t xml:space="preserve">Which users can are allowed to run which </w:t>
-      </w:r>
-      <w:proofErr w:type="gramStart"/>
-      <w:r>
-        <w:t>Virtues</w:t>
-      </w:r>
-      <w:proofErr w:type="gramEnd"/>
+        <w:t>Which users can are allowed to run which Virtues</w:t>
+      </w:r>
     </w:p>
     <w:p>
       <w:pPr>
@@ -2296,6 +2191,7 @@
     </w:p>
     <w:p>
       <w:r>
+        <w:lastRenderedPageBreak/>
         <w:t>The Virtue Manager uses a database persistence layer</w:t>
       </w:r>
       <w:r>
@@ -2335,7 +2231,6 @@
         <w:t xml:space="preserve">in its </w:t>
       </w:r>
       <w:r>
-        <w:lastRenderedPageBreak/>
         <w:t xml:space="preserve">process and uses its local filesystem as </w:t>
       </w:r>
       <w:r>
@@ -2431,13 +2326,8 @@
           <w:numId w:val="37"/>
         </w:numPr>
       </w:pPr>
-      <w:proofErr w:type="gramStart"/>
-      <w:r>
-        <w:t>Sensor registration and configuration,</w:t>
-      </w:r>
-      <w:proofErr w:type="gramEnd"/>
-      <w:r>
-        <w:t xml:space="preserve"> based on a modified ACME Standard protocol.</w:t>
+      <w:r>
+        <w:t>Sensor registration and configuration, based on a modified ACME Standard protocol.</w:t>
       </w:r>
     </w:p>
     <w:p>
@@ -2476,6 +2366,7 @@
         </w:numPr>
       </w:pPr>
       <w:r>
+        <w:lastRenderedPageBreak/>
         <w:t>Administrator management of Sensor configurations</w:t>
       </w:r>
     </w:p>
@@ -2484,7 +2375,6 @@
         <w:pStyle w:val="Heading2"/>
       </w:pPr>
       <w:r>
-        <w:lastRenderedPageBreak/>
         <w:t>Kafka</w:t>
       </w:r>
     </w:p>
@@ -2609,7 +2499,18 @@
         </w:numPr>
       </w:pPr>
       <w:r>
-        <w:t>Xen hypervisor, exactly one per Virtue, on an EC2 instance (currently only C5 instances are supported)</w:t>
+        <w:t xml:space="preserve">Xen hypervisor, exactly one per Virtue, on an EC2 instance (currently </w:t>
+      </w:r>
+      <w:r>
+        <w:t xml:space="preserve">T3 and </w:t>
+      </w:r>
+      <w:r>
+        <w:t>C5 instances are sup</w:t>
+      </w:r>
+      <w:bookmarkStart w:id="4" w:name="_GoBack"/>
+      <w:bookmarkEnd w:id="4"/>
+      <w:r>
+        <w:t>ported)</w:t>
       </w:r>
     </w:p>
     <w:p>
@@ -2776,6 +2677,7 @@
     </w:p>
     <w:p>
       <w:r>
+        <w:lastRenderedPageBreak/>
         <w:t>These components are described below.</w:t>
       </w:r>
     </w:p>
@@ -2784,126 +2686,132 @@
         <w:pStyle w:val="Heading2"/>
       </w:pPr>
       <w:r>
+        <w:t>Xen Hypervisor</w:t>
+      </w:r>
+    </w:p>
+    <w:p>
+      <w:r>
+        <w:t xml:space="preserve">SAVIOR uses Xen 4.10, which runs unmodified on </w:t>
+      </w:r>
+      <w:r>
+        <w:t>T3</w:t>
+      </w:r>
+      <w:r>
+        <w:t xml:space="preserve"> instances, on which it supports paravirtualized guests. One such instance is used for each Virtue.</w:t>
+      </w:r>
+    </w:p>
+    <w:p>
+      <w:r>
+        <w:t xml:space="preserve">In the future we expect that Amazon will update other instance types to allow Xen to run more widely. If </w:t>
+      </w:r>
+      <w:r>
+        <w:t>SAVIOR needs to run on other instance types before that occurs, for example if a less expensive instance type is needed, Xen Blanket could be used without architectural changes to SAVIOR.</w:t>
+      </w:r>
+    </w:p>
+    <w:p>
+      <w:r>
+        <w:t>The</w:t>
+      </w:r>
+      <w:r>
+        <w:t xml:space="preserve"> Virtue Manager </w:t>
+      </w:r>
+      <w:r>
+        <w:t>communicates with the hypervisor via ssh.</w:t>
+      </w:r>
+    </w:p>
+    <w:p>
+      <w:pPr>
+        <w:pStyle w:val="Heading3"/>
+      </w:pPr>
+      <w:r>
+        <w:t>Dom0</w:t>
+      </w:r>
+    </w:p>
+    <w:p>
+      <w:r>
+        <w:t>The Xen Dom0 VM runs management services. The Virtue Manager communicates with it via ssh.</w:t>
+      </w:r>
+    </w:p>
+    <w:p>
+      <w:pPr>
+        <w:pStyle w:val="Heading4"/>
+      </w:pPr>
+      <w:r>
+        <w:t>NFS Sensor</w:t>
+      </w:r>
+    </w:p>
+    <w:p>
+      <w:r>
+        <w:t xml:space="preserve">The NFS Sensor monitors, interprets, and reports on </w:t>
+      </w:r>
+      <w:r>
+        <w:t>traffic</w:t>
+      </w:r>
+      <w:r>
+        <w:t xml:space="preserve"> to and from the NFS Server Unikernel.</w:t>
+      </w:r>
+      <w:r>
+        <w:t xml:space="preserve"> It communicates with the Sensing &amp; Response Server over a secure TLS connection.</w:t>
+      </w:r>
+    </w:p>
+    <w:p>
+      <w:pPr>
+        <w:pStyle w:val="Heading3"/>
+      </w:pPr>
+      <w:r>
+        <w:t>NFS Server Unikernel</w:t>
+      </w:r>
+    </w:p>
+    <w:p>
+      <w:r>
+        <w:t>The NFS Server runs as a unikernel in a Xen DomU. It provides access to storage to both Linux DomUs and Windows application VMs in its Virtue using the NFS protocol.</w:t>
+      </w:r>
+    </w:p>
+    <w:p>
+      <w:pPr>
+        <w:pStyle w:val="Heading3"/>
+      </w:pPr>
+      <w:r>
+        <w:t xml:space="preserve">Linux </w:t>
+      </w:r>
+      <w:r>
+        <w:t>Application DomUs</w:t>
+      </w:r>
+    </w:p>
+    <w:p>
+      <w:r>
+        <w:t>Linux application DomUs host applications accessed by the Desktop. They communicate with the Desktop and Virtue Manager via ssh.</w:t>
+      </w:r>
+    </w:p>
+    <w:p>
+      <w:pPr>
+        <w:pStyle w:val="Heading2"/>
+      </w:pPr>
+      <w:r>
+        <w:t>Windows Application VM</w:t>
+      </w:r>
+    </w:p>
+    <w:p>
+      <w:r>
+        <w:t xml:space="preserve">Windows Application VMs host applications accessed by the Desktop through the Windows Display Server. </w:t>
+      </w:r>
+      <w:r>
+        <w:t>Each one</w:t>
+      </w:r>
+      <w:r>
+        <w:t xml:space="preserve"> communicate</w:t>
+      </w:r>
+      <w:r>
+        <w:t>s</w:t>
+      </w:r>
+      <w:r>
+        <w:t xml:space="preserve"> with </w:t>
+      </w:r>
+      <w:r>
+        <w:t xml:space="preserve">its own instance of the </w:t>
+      </w:r>
+      <w:r>
         <w:lastRenderedPageBreak/>
-        <w:t>Xen Hypervisor</w:t>
-      </w:r>
-    </w:p>
-    <w:p>
-      <w:r>
-        <w:t>SAVIOR uses Xen 4.10, which runs unmodified on C5 instances, on which it supports paravirtualized guests. One such instance is used for each Virtue.</w:t>
-      </w:r>
-    </w:p>
-    <w:p>
-      <w:r>
-        <w:t xml:space="preserve">In the future we expect that Amazon will update other instance types to allow Xen to run more widely. If </w:t>
-      </w:r>
-      <w:r>
-        <w:t>SAVIOR needs to run on other instance types before that occurs, for example if a less expensive instance type is needed, Xen Blanket could be used without architectural changes to SAVIOR.</w:t>
-      </w:r>
-    </w:p>
-    <w:p>
-      <w:r>
-        <w:t>The</w:t>
-      </w:r>
-      <w:r>
-        <w:t xml:space="preserve"> Virtue Manager </w:t>
-      </w:r>
-      <w:r>
-        <w:t>communicates with the hypervisor via ssh.</w:t>
-      </w:r>
-    </w:p>
-    <w:p>
-      <w:pPr>
-        <w:pStyle w:val="Heading3"/>
-      </w:pPr>
-      <w:r>
-        <w:t>Dom0</w:t>
-      </w:r>
-    </w:p>
-    <w:p>
-      <w:r>
-        <w:t>The Xen Dom0 VM runs management services. The Virtue Manager communicates with it via ssh.</w:t>
-      </w:r>
-    </w:p>
-    <w:p>
-      <w:pPr>
-        <w:pStyle w:val="Heading4"/>
-      </w:pPr>
-      <w:r>
-        <w:t>NFS Sensor</w:t>
-      </w:r>
-    </w:p>
-    <w:p>
-      <w:r>
-        <w:t xml:space="preserve">The NFS Sensor monitors, interprets, and reports on </w:t>
-      </w:r>
-      <w:r>
-        <w:t>traffic</w:t>
-      </w:r>
-      <w:r>
-        <w:t xml:space="preserve"> to and from the NFS Server Unikernel.</w:t>
-      </w:r>
-      <w:r>
-        <w:t xml:space="preserve"> It communicates with the Sensing &amp; Response Server over a secure TLS connection.</w:t>
-      </w:r>
-    </w:p>
-    <w:p>
-      <w:pPr>
-        <w:pStyle w:val="Heading3"/>
-      </w:pPr>
-      <w:r>
-        <w:t>NFS Server Unikernel</w:t>
-      </w:r>
-    </w:p>
-    <w:p>
-      <w:r>
-        <w:t>The NFS Server runs as a unikernel in a Xen DomU. It provides access to storage to both Linux DomUs and Windows application VMs in its Virtue using the NFS protocol.</w:t>
-      </w:r>
-    </w:p>
-    <w:p>
-      <w:pPr>
-        <w:pStyle w:val="Heading3"/>
-      </w:pPr>
-      <w:r>
-        <w:t xml:space="preserve">Linux </w:t>
-      </w:r>
-      <w:r>
-        <w:t>Application DomUs</w:t>
-      </w:r>
-    </w:p>
-    <w:p>
-      <w:r>
-        <w:t>Linux application DomUs host applications accessed by the Desktop. They communicate with the Desktop and Virtue Manager via ssh.</w:t>
-      </w:r>
-    </w:p>
-    <w:p>
-      <w:pPr>
-        <w:pStyle w:val="Heading2"/>
-      </w:pPr>
-      <w:r>
-        <w:t>Windows Application VM</w:t>
-      </w:r>
-    </w:p>
-    <w:p>
-      <w:r>
-        <w:t xml:space="preserve">Windows Application VMs host applications accessed by the Desktop through the Windows Display Server. </w:t>
-      </w:r>
-      <w:r>
-        <w:t>Each one</w:t>
-      </w:r>
-      <w:r>
-        <w:t xml:space="preserve"> communicate</w:t>
-      </w:r>
-      <w:r>
-        <w:t>s</w:t>
-      </w:r>
-      <w:r>
-        <w:t xml:space="preserve"> with </w:t>
-      </w:r>
-      <w:r>
-        <w:t xml:space="preserve">its own instance of the </w:t>
-      </w:r>
-      <w:r>
         <w:t xml:space="preserve">Windows Display Server via </w:t>
       </w:r>
       <w:r>
@@ -2968,10 +2876,7 @@
     </w:p>
     <w:p>
       <w:r>
-        <w:t xml:space="preserve">This section describes SAVIOR components </w:t>
-      </w:r>
-      <w:r>
-        <w:t>associated with a user and which may be used by more than one of that user’s Virtues.</w:t>
+        <w:t>This section describes SAVIOR components associated with a user and which may be used by more than one of that user’s Virtues.</w:t>
       </w:r>
     </w:p>
     <w:p>
@@ -2987,15 +2892,8 @@
         <w:t>The CIFS Proxy</w:t>
       </w:r>
       <w:r>
-        <w:t xml:space="preserve"> provides Virtues access to Windows file servers that do not need to be aware of SAVIOR or Virtues. It receives authentication credentials for a user from the Virtue Manager and uses those credentials to mount Windows file shares. It then exports those file shares to Virtues, with permissions that can vary across Virtues. Which Virtues can access a file share and the permissions are defined in the Admin </w:t>
-      </w:r>
-      <w:bookmarkStart w:id="4" w:name="_GoBack"/>
-      <w:proofErr w:type="gramStart"/>
-      <w:r>
-        <w:t>Workbench.</w:t>
-      </w:r>
-      <w:bookmarkEnd w:id="4"/>
-      <w:proofErr w:type="gramEnd"/>
+        <w:t xml:space="preserve"> provides Virtues access to Windows file servers that do not need to be aware of SAVIOR or Virtues. It receives authentication credentials for a user from the Virtue Manager and uses those credentials to mount Windows file shares. It then exports those file shares to Virtues, with permissions that can vary across Virtues. Which Virtues can access a file share and the permissions are defined in the Admin Workbench.</w:t>
+      </w:r>
     </w:p>
     <w:p>
       <w:r>
@@ -3113,7 +3011,6 @@
               <w:rPr>
                 <w:noProof/>
               </w:rPr>
-              <w:lastRenderedPageBreak/>
               <w:drawing>
                 <wp:inline distT="0" distB="0" distL="0" distR="0" wp14:anchorId="6B6EEAC2" wp14:editId="00E7FE5D">
                   <wp:extent cx="7419934" cy="5915974"/>
@@ -3241,7 +3138,6 @@
               <w:rPr>
                 <w:noProof/>
               </w:rPr>
-              <w:lastRenderedPageBreak/>
               <w:drawing>
                 <wp:inline distT="0" distB="0" distL="0" distR="0" wp14:anchorId="5D360F54" wp14:editId="21CFA4CA">
                   <wp:extent cx="7479512" cy="5693093"/>
@@ -3467,15 +3363,7 @@
         <w:t xml:space="preserve"> </w:t>
       </w:r>
       <w:r>
-        <w:t xml:space="preserve">The certificates required for https are cumbersome for development and testing. For deployment, certificates will be </w:t>
-      </w:r>
-      <w:proofErr w:type="gramStart"/>
-      <w:r>
-        <w:t>created</w:t>
-      </w:r>
-      <w:proofErr w:type="gramEnd"/>
-      <w:r>
-        <w:t xml:space="preserve"> and https used.</w:t>
+        <w:t>The certificates required for https are cumbersome for development and testing. For deployment, certificates will be created and https used.</w:t>
       </w:r>
     </w:p>
   </w:footnote>
@@ -7770,141 +7658,6 @@
 </file>
 
 <file path=customXml/item2.xml><?xml version="1.0" encoding="utf-8"?>
-<?mso-contentType ?>
-<FormTemplates xmlns="http://schemas.microsoft.com/sharepoint/v3/contenttype/forms">
-  <Display>DocumentLibraryForm</Display>
-  <Edit>AssetEditForm</Edit>
-  <New>DocumentLibraryForm</New>
-</FormTemplates>
-</file>
-
-<file path=customXml/item3.xml><?xml version="1.0" encoding="utf-8"?>
-<p:properties xmlns:p="http://schemas.microsoft.com/office/2006/metadata/properties" xmlns:xsi="http://www.w3.org/2001/XMLSchema-instance" xmlns:pc="http://schemas.microsoft.com/office/infopath/2007/PartnerControls">
-  <documentManagement>
-    <APDescription xmlns="4873beb7-5857-4685-be1f-d57550cc96cc" xsi:nil="true"/>
-    <AssetExpire xmlns="4873beb7-5857-4685-be1f-d57550cc96cc">2029-01-01T08:00:00+00:00</AssetExpire>
-    <CampaignTagsTaxHTField0 xmlns="4873beb7-5857-4685-be1f-d57550cc96cc">
-      <Terms xmlns="http://schemas.microsoft.com/office/infopath/2007/PartnerControls"/>
-    </CampaignTagsTaxHTField0>
-    <IntlLangReviewDate xmlns="4873beb7-5857-4685-be1f-d57550cc96cc" xsi:nil="true"/>
-    <TPFriendlyName xmlns="4873beb7-5857-4685-be1f-d57550cc96cc" xsi:nil="true"/>
-    <IntlLangReview xmlns="4873beb7-5857-4685-be1f-d57550cc96cc">false</IntlLangReview>
-    <LocLastLocAttemptVersionLookup xmlns="4873beb7-5857-4685-be1f-d57550cc96cc">856581</LocLastLocAttemptVersionLookup>
-    <PolicheckWords xmlns="4873beb7-5857-4685-be1f-d57550cc96cc" xsi:nil="true"/>
-    <SubmitterId xmlns="4873beb7-5857-4685-be1f-d57550cc96cc" xsi:nil="true"/>
-    <AcquiredFrom xmlns="4873beb7-5857-4685-be1f-d57550cc96cc">Internal MS</AcquiredFrom>
-    <EditorialStatus xmlns="4873beb7-5857-4685-be1f-d57550cc96cc">Complete</EditorialStatus>
-    <Markets xmlns="4873beb7-5857-4685-be1f-d57550cc96cc"/>
-    <OriginAsset xmlns="4873beb7-5857-4685-be1f-d57550cc96cc" xsi:nil="true"/>
-    <AssetStart xmlns="4873beb7-5857-4685-be1f-d57550cc96cc">2012-09-19T07:42:00+00:00</AssetStart>
-    <FriendlyTitle xmlns="4873beb7-5857-4685-be1f-d57550cc96cc" xsi:nil="true"/>
-    <MarketSpecific xmlns="4873beb7-5857-4685-be1f-d57550cc96cc">false</MarketSpecific>
-    <TPNamespace xmlns="4873beb7-5857-4685-be1f-d57550cc96cc" xsi:nil="true"/>
-    <PublishStatusLookup xmlns="4873beb7-5857-4685-be1f-d57550cc96cc">
-      <Value>1622610</Value>
-    </PublishStatusLookup>
-    <APAuthor xmlns="4873beb7-5857-4685-be1f-d57550cc96cc">
-      <UserInfo>
-        <DisplayName>REDMOND\v-aptall</DisplayName>
-        <AccountId>2566</AccountId>
-        <AccountType/>
-      </UserInfo>
-    </APAuthor>
-    <TPCommandLine xmlns="4873beb7-5857-4685-be1f-d57550cc96cc" xsi:nil="true"/>
-    <IntlLangReviewer xmlns="4873beb7-5857-4685-be1f-d57550cc96cc" xsi:nil="true"/>
-    <OpenTemplate xmlns="4873beb7-5857-4685-be1f-d57550cc96cc">true</OpenTemplate>
-    <CSXSubmissionDate xmlns="4873beb7-5857-4685-be1f-d57550cc96cc" xsi:nil="true"/>
-    <TaxCatchAll xmlns="4873beb7-5857-4685-be1f-d57550cc96cc"/>
-    <Manager xmlns="4873beb7-5857-4685-be1f-d57550cc96cc" xsi:nil="true"/>
-    <NumericId xmlns="4873beb7-5857-4685-be1f-d57550cc96cc" xsi:nil="true"/>
-    <ParentAssetId xmlns="4873beb7-5857-4685-be1f-d57550cc96cc" xsi:nil="true"/>
-    <OriginalSourceMarket xmlns="4873beb7-5857-4685-be1f-d57550cc96cc" xsi:nil="true"/>
-    <ApprovalStatus xmlns="4873beb7-5857-4685-be1f-d57550cc96cc">InProgress</ApprovalStatus>
-    <TPComponent xmlns="4873beb7-5857-4685-be1f-d57550cc96cc" xsi:nil="true"/>
-    <EditorialTags xmlns="4873beb7-5857-4685-be1f-d57550cc96cc" xsi:nil="true"/>
-    <TPExecutable xmlns="4873beb7-5857-4685-be1f-d57550cc96cc" xsi:nil="true"/>
-    <TPLaunchHelpLink xmlns="4873beb7-5857-4685-be1f-d57550cc96cc" xsi:nil="true"/>
-    <LocComments xmlns="4873beb7-5857-4685-be1f-d57550cc96cc" xsi:nil="true"/>
-    <LocRecommendedHandoff xmlns="4873beb7-5857-4685-be1f-d57550cc96cc" xsi:nil="true"/>
-    <SourceTitle xmlns="4873beb7-5857-4685-be1f-d57550cc96cc" xsi:nil="true"/>
-    <CSXUpdate xmlns="4873beb7-5857-4685-be1f-d57550cc96cc">false</CSXUpdate>
-    <IntlLocPriority xmlns="4873beb7-5857-4685-be1f-d57550cc96cc" xsi:nil="true"/>
-    <UAProjectedTotalWords xmlns="4873beb7-5857-4685-be1f-d57550cc96cc" xsi:nil="true"/>
-    <AssetType xmlns="4873beb7-5857-4685-be1f-d57550cc96cc">TP</AssetType>
-    <MachineTranslated xmlns="4873beb7-5857-4685-be1f-d57550cc96cc">false</MachineTranslated>
-    <OutputCachingOn xmlns="4873beb7-5857-4685-be1f-d57550cc96cc">false</OutputCachingOn>
-    <TemplateStatus xmlns="4873beb7-5857-4685-be1f-d57550cc96cc">Complete</TemplateStatus>
-    <IsSearchable xmlns="4873beb7-5857-4685-be1f-d57550cc96cc">true</IsSearchable>
-    <ContentItem xmlns="4873beb7-5857-4685-be1f-d57550cc96cc" xsi:nil="true"/>
-    <HandoffToMSDN xmlns="4873beb7-5857-4685-be1f-d57550cc96cc" xsi:nil="true"/>
-    <ShowIn xmlns="4873beb7-5857-4685-be1f-d57550cc96cc">Show everywhere</ShowIn>
-    <ThumbnailAssetId xmlns="4873beb7-5857-4685-be1f-d57550cc96cc" xsi:nil="true"/>
-    <UALocComments xmlns="4873beb7-5857-4685-be1f-d57550cc96cc" xsi:nil="true"/>
-    <UALocRecommendation xmlns="4873beb7-5857-4685-be1f-d57550cc96cc">Localize</UALocRecommendation>
-    <LastModifiedDateTime xmlns="4873beb7-5857-4685-be1f-d57550cc96cc" xsi:nil="true"/>
-    <LegacyData xmlns="4873beb7-5857-4685-be1f-d57550cc96cc" xsi:nil="true"/>
-    <LocManualTestRequired xmlns="4873beb7-5857-4685-be1f-d57550cc96cc">false</LocManualTestRequired>
-    <LocMarketGroupTiers2 xmlns="4873beb7-5857-4685-be1f-d57550cc96cc" xsi:nil="true"/>
-    <ClipArtFilename xmlns="4873beb7-5857-4685-be1f-d57550cc96cc" xsi:nil="true"/>
-    <TPApplication xmlns="4873beb7-5857-4685-be1f-d57550cc96cc" xsi:nil="true"/>
-    <CSXHash xmlns="4873beb7-5857-4685-be1f-d57550cc96cc" xsi:nil="true"/>
-    <DirectSourceMarket xmlns="4873beb7-5857-4685-be1f-d57550cc96cc" xsi:nil="true"/>
-    <PrimaryImageGen xmlns="4873beb7-5857-4685-be1f-d57550cc96cc">true</PrimaryImageGen>
-    <PlannedPubDate xmlns="4873beb7-5857-4685-be1f-d57550cc96cc" xsi:nil="true"/>
-    <CSXSubmissionMarket xmlns="4873beb7-5857-4685-be1f-d57550cc96cc" xsi:nil="true"/>
-    <Downloads xmlns="4873beb7-5857-4685-be1f-d57550cc96cc">0</Downloads>
-    <ArtSampleDocs xmlns="4873beb7-5857-4685-be1f-d57550cc96cc" xsi:nil="true"/>
-    <TrustLevel xmlns="4873beb7-5857-4685-be1f-d57550cc96cc">1 Microsoft Managed Content</TrustLevel>
-    <BlockPublish xmlns="4873beb7-5857-4685-be1f-d57550cc96cc">false</BlockPublish>
-    <TPLaunchHelpLinkType xmlns="4873beb7-5857-4685-be1f-d57550cc96cc">Template</TPLaunchHelpLinkType>
-    <LocalizationTagsTaxHTField0 xmlns="4873beb7-5857-4685-be1f-d57550cc96cc">
-      <Terms xmlns="http://schemas.microsoft.com/office/infopath/2007/PartnerControls"/>
-    </LocalizationTagsTaxHTField0>
-    <BusinessGroup xmlns="4873beb7-5857-4685-be1f-d57550cc96cc" xsi:nil="true"/>
-    <Providers xmlns="4873beb7-5857-4685-be1f-d57550cc96cc" xsi:nil="true"/>
-    <TemplateTemplateType xmlns="4873beb7-5857-4685-be1f-d57550cc96cc">Word Document Template</TemplateTemplateType>
-    <TimesCloned xmlns="4873beb7-5857-4685-be1f-d57550cc96cc" xsi:nil="true"/>
-    <TPAppVersion xmlns="4873beb7-5857-4685-be1f-d57550cc96cc" xsi:nil="true"/>
-    <VoteCount xmlns="4873beb7-5857-4685-be1f-d57550cc96cc" xsi:nil="true"/>
-    <AverageRating xmlns="4873beb7-5857-4685-be1f-d57550cc96cc" xsi:nil="true"/>
-    <FeatureTagsTaxHTField0 xmlns="4873beb7-5857-4685-be1f-d57550cc96cc">
-      <Terms xmlns="http://schemas.microsoft.com/office/infopath/2007/PartnerControls"/>
-    </FeatureTagsTaxHTField0>
-    <Provider xmlns="4873beb7-5857-4685-be1f-d57550cc96cc" xsi:nil="true"/>
-    <UACurrentWords xmlns="4873beb7-5857-4685-be1f-d57550cc96cc" xsi:nil="true"/>
-    <AssetId xmlns="4873beb7-5857-4685-be1f-d57550cc96cc">TP103457714</AssetId>
-    <TPClientViewer xmlns="4873beb7-5857-4685-be1f-d57550cc96cc" xsi:nil="true"/>
-    <DSATActionTaken xmlns="4873beb7-5857-4685-be1f-d57550cc96cc" xsi:nil="true"/>
-    <APEditor xmlns="4873beb7-5857-4685-be1f-d57550cc96cc">
-      <UserInfo>
-        <DisplayName/>
-        <AccountId xsi:nil="true"/>
-        <AccountType/>
-      </UserInfo>
-    </APEditor>
-    <TPInstallLocation xmlns="4873beb7-5857-4685-be1f-d57550cc96cc" xsi:nil="true"/>
-    <OOCacheId xmlns="4873beb7-5857-4685-be1f-d57550cc96cc" xsi:nil="true"/>
-    <IsDeleted xmlns="4873beb7-5857-4685-be1f-d57550cc96cc">false</IsDeleted>
-    <PublishTargets xmlns="4873beb7-5857-4685-be1f-d57550cc96cc">OfficeOnlineVNext</PublishTargets>
-    <ApprovalLog xmlns="4873beb7-5857-4685-be1f-d57550cc96cc" xsi:nil="true"/>
-    <BugNumber xmlns="4873beb7-5857-4685-be1f-d57550cc96cc" xsi:nil="true"/>
-    <CrawlForDependencies xmlns="4873beb7-5857-4685-be1f-d57550cc96cc">false</CrawlForDependencies>
-    <InternalTagsTaxHTField0 xmlns="4873beb7-5857-4685-be1f-d57550cc96cc">
-      <Terms xmlns="http://schemas.microsoft.com/office/infopath/2007/PartnerControls"/>
-    </InternalTagsTaxHTField0>
-    <LastHandOff xmlns="4873beb7-5857-4685-be1f-d57550cc96cc" xsi:nil="true"/>
-    <Milestone xmlns="4873beb7-5857-4685-be1f-d57550cc96cc" xsi:nil="true"/>
-    <OriginalRelease xmlns="4873beb7-5857-4685-be1f-d57550cc96cc">15</OriginalRelease>
-    <RecommendationsModifier xmlns="4873beb7-5857-4685-be1f-d57550cc96cc" xsi:nil="true"/>
-    <ScenarioTagsTaxHTField0 xmlns="4873beb7-5857-4685-be1f-d57550cc96cc">
-      <Terms xmlns="http://schemas.microsoft.com/office/infopath/2007/PartnerControls"/>
-    </ScenarioTagsTaxHTField0>
-    <UANotes xmlns="4873beb7-5857-4685-be1f-d57550cc96cc" xsi:nil="true"/>
-  </documentManagement>
-</p:properties>
-</file>
-
-<file path=customXml/item4.xml><?xml version="1.0" encoding="utf-8"?>
 <ct:contentTypeSchema xmlns:ct="http://schemas.microsoft.com/office/2006/metadata/contentType" xmlns:ma="http://schemas.microsoft.com/office/2006/metadata/properties/metaAttributes" ct:_="" ma:_="" ma:contentTypeName="TemplateFile" ma:contentTypeID="0x0101006EDDDB5EE6D98C44930B742096920B300400F5B6D36B3EF94B4E9A635CDF2A18F5B8" ma:contentTypeVersion="72" ma:contentTypeDescription="Create a new document." ma:contentTypeScope="" ma:versionID="a23e56308344d904b51738559c3d67c9">
   <xsd:schema xmlns:xsd="http://www.w3.org/2001/XMLSchema" xmlns:xs="http://www.w3.org/2001/XMLSchema" xmlns:p="http://schemas.microsoft.com/office/2006/metadata/properties" xmlns:ns2="4873beb7-5857-4685-be1f-d57550cc96cc" targetNamespace="http://schemas.microsoft.com/office/2006/metadata/properties" ma:root="true" ma:fieldsID="cd0908cc4600e77bf5da051303e00c8d" ns2:_="">
     <xsd:import namespace="4873beb7-5857-4685-be1f-d57550cc96cc"/>
@@ -8944,6 +8697,141 @@
 </ct:contentTypeSchema>
 </file>
 
+<file path=customXml/item3.xml><?xml version="1.0" encoding="utf-8"?>
+<?mso-contentType ?>
+<FormTemplates xmlns="http://schemas.microsoft.com/sharepoint/v3/contenttype/forms">
+  <Display>DocumentLibraryForm</Display>
+  <Edit>AssetEditForm</Edit>
+  <New>DocumentLibraryForm</New>
+</FormTemplates>
+</file>
+
+<file path=customXml/item4.xml><?xml version="1.0" encoding="utf-8"?>
+<p:properties xmlns:p="http://schemas.microsoft.com/office/2006/metadata/properties" xmlns:xsi="http://www.w3.org/2001/XMLSchema-instance" xmlns:pc="http://schemas.microsoft.com/office/infopath/2007/PartnerControls">
+  <documentManagement>
+    <APDescription xmlns="4873beb7-5857-4685-be1f-d57550cc96cc" xsi:nil="true"/>
+    <AssetExpire xmlns="4873beb7-5857-4685-be1f-d57550cc96cc">2029-01-01T08:00:00+00:00</AssetExpire>
+    <CampaignTagsTaxHTField0 xmlns="4873beb7-5857-4685-be1f-d57550cc96cc">
+      <Terms xmlns="http://schemas.microsoft.com/office/infopath/2007/PartnerControls"/>
+    </CampaignTagsTaxHTField0>
+    <IntlLangReviewDate xmlns="4873beb7-5857-4685-be1f-d57550cc96cc" xsi:nil="true"/>
+    <TPFriendlyName xmlns="4873beb7-5857-4685-be1f-d57550cc96cc" xsi:nil="true"/>
+    <IntlLangReview xmlns="4873beb7-5857-4685-be1f-d57550cc96cc">false</IntlLangReview>
+    <LocLastLocAttemptVersionLookup xmlns="4873beb7-5857-4685-be1f-d57550cc96cc">856581</LocLastLocAttemptVersionLookup>
+    <PolicheckWords xmlns="4873beb7-5857-4685-be1f-d57550cc96cc" xsi:nil="true"/>
+    <SubmitterId xmlns="4873beb7-5857-4685-be1f-d57550cc96cc" xsi:nil="true"/>
+    <AcquiredFrom xmlns="4873beb7-5857-4685-be1f-d57550cc96cc">Internal MS</AcquiredFrom>
+    <EditorialStatus xmlns="4873beb7-5857-4685-be1f-d57550cc96cc">Complete</EditorialStatus>
+    <Markets xmlns="4873beb7-5857-4685-be1f-d57550cc96cc"/>
+    <OriginAsset xmlns="4873beb7-5857-4685-be1f-d57550cc96cc" xsi:nil="true"/>
+    <AssetStart xmlns="4873beb7-5857-4685-be1f-d57550cc96cc">2012-09-19T07:42:00+00:00</AssetStart>
+    <FriendlyTitle xmlns="4873beb7-5857-4685-be1f-d57550cc96cc" xsi:nil="true"/>
+    <MarketSpecific xmlns="4873beb7-5857-4685-be1f-d57550cc96cc">false</MarketSpecific>
+    <TPNamespace xmlns="4873beb7-5857-4685-be1f-d57550cc96cc" xsi:nil="true"/>
+    <PublishStatusLookup xmlns="4873beb7-5857-4685-be1f-d57550cc96cc">
+      <Value>1622610</Value>
+    </PublishStatusLookup>
+    <APAuthor xmlns="4873beb7-5857-4685-be1f-d57550cc96cc">
+      <UserInfo>
+        <DisplayName>REDMOND\v-aptall</DisplayName>
+        <AccountId>2566</AccountId>
+        <AccountType/>
+      </UserInfo>
+    </APAuthor>
+    <TPCommandLine xmlns="4873beb7-5857-4685-be1f-d57550cc96cc" xsi:nil="true"/>
+    <IntlLangReviewer xmlns="4873beb7-5857-4685-be1f-d57550cc96cc" xsi:nil="true"/>
+    <OpenTemplate xmlns="4873beb7-5857-4685-be1f-d57550cc96cc">true</OpenTemplate>
+    <CSXSubmissionDate xmlns="4873beb7-5857-4685-be1f-d57550cc96cc" xsi:nil="true"/>
+    <TaxCatchAll xmlns="4873beb7-5857-4685-be1f-d57550cc96cc"/>
+    <Manager xmlns="4873beb7-5857-4685-be1f-d57550cc96cc" xsi:nil="true"/>
+    <NumericId xmlns="4873beb7-5857-4685-be1f-d57550cc96cc" xsi:nil="true"/>
+    <ParentAssetId xmlns="4873beb7-5857-4685-be1f-d57550cc96cc" xsi:nil="true"/>
+    <OriginalSourceMarket xmlns="4873beb7-5857-4685-be1f-d57550cc96cc" xsi:nil="true"/>
+    <ApprovalStatus xmlns="4873beb7-5857-4685-be1f-d57550cc96cc">InProgress</ApprovalStatus>
+    <TPComponent xmlns="4873beb7-5857-4685-be1f-d57550cc96cc" xsi:nil="true"/>
+    <EditorialTags xmlns="4873beb7-5857-4685-be1f-d57550cc96cc" xsi:nil="true"/>
+    <TPExecutable xmlns="4873beb7-5857-4685-be1f-d57550cc96cc" xsi:nil="true"/>
+    <TPLaunchHelpLink xmlns="4873beb7-5857-4685-be1f-d57550cc96cc" xsi:nil="true"/>
+    <LocComments xmlns="4873beb7-5857-4685-be1f-d57550cc96cc" xsi:nil="true"/>
+    <LocRecommendedHandoff xmlns="4873beb7-5857-4685-be1f-d57550cc96cc" xsi:nil="true"/>
+    <SourceTitle xmlns="4873beb7-5857-4685-be1f-d57550cc96cc" xsi:nil="true"/>
+    <CSXUpdate xmlns="4873beb7-5857-4685-be1f-d57550cc96cc">false</CSXUpdate>
+    <IntlLocPriority xmlns="4873beb7-5857-4685-be1f-d57550cc96cc" xsi:nil="true"/>
+    <UAProjectedTotalWords xmlns="4873beb7-5857-4685-be1f-d57550cc96cc" xsi:nil="true"/>
+    <AssetType xmlns="4873beb7-5857-4685-be1f-d57550cc96cc">TP</AssetType>
+    <MachineTranslated xmlns="4873beb7-5857-4685-be1f-d57550cc96cc">false</MachineTranslated>
+    <OutputCachingOn xmlns="4873beb7-5857-4685-be1f-d57550cc96cc">false</OutputCachingOn>
+    <TemplateStatus xmlns="4873beb7-5857-4685-be1f-d57550cc96cc">Complete</TemplateStatus>
+    <IsSearchable xmlns="4873beb7-5857-4685-be1f-d57550cc96cc">true</IsSearchable>
+    <ContentItem xmlns="4873beb7-5857-4685-be1f-d57550cc96cc" xsi:nil="true"/>
+    <HandoffToMSDN xmlns="4873beb7-5857-4685-be1f-d57550cc96cc" xsi:nil="true"/>
+    <ShowIn xmlns="4873beb7-5857-4685-be1f-d57550cc96cc">Show everywhere</ShowIn>
+    <ThumbnailAssetId xmlns="4873beb7-5857-4685-be1f-d57550cc96cc" xsi:nil="true"/>
+    <UALocComments xmlns="4873beb7-5857-4685-be1f-d57550cc96cc" xsi:nil="true"/>
+    <UALocRecommendation xmlns="4873beb7-5857-4685-be1f-d57550cc96cc">Localize</UALocRecommendation>
+    <LastModifiedDateTime xmlns="4873beb7-5857-4685-be1f-d57550cc96cc" xsi:nil="true"/>
+    <LegacyData xmlns="4873beb7-5857-4685-be1f-d57550cc96cc" xsi:nil="true"/>
+    <LocManualTestRequired xmlns="4873beb7-5857-4685-be1f-d57550cc96cc">false</LocManualTestRequired>
+    <LocMarketGroupTiers2 xmlns="4873beb7-5857-4685-be1f-d57550cc96cc" xsi:nil="true"/>
+    <ClipArtFilename xmlns="4873beb7-5857-4685-be1f-d57550cc96cc" xsi:nil="true"/>
+    <TPApplication xmlns="4873beb7-5857-4685-be1f-d57550cc96cc" xsi:nil="true"/>
+    <CSXHash xmlns="4873beb7-5857-4685-be1f-d57550cc96cc" xsi:nil="true"/>
+    <DirectSourceMarket xmlns="4873beb7-5857-4685-be1f-d57550cc96cc" xsi:nil="true"/>
+    <PrimaryImageGen xmlns="4873beb7-5857-4685-be1f-d57550cc96cc">true</PrimaryImageGen>
+    <PlannedPubDate xmlns="4873beb7-5857-4685-be1f-d57550cc96cc" xsi:nil="true"/>
+    <CSXSubmissionMarket xmlns="4873beb7-5857-4685-be1f-d57550cc96cc" xsi:nil="true"/>
+    <Downloads xmlns="4873beb7-5857-4685-be1f-d57550cc96cc">0</Downloads>
+    <ArtSampleDocs xmlns="4873beb7-5857-4685-be1f-d57550cc96cc" xsi:nil="true"/>
+    <TrustLevel xmlns="4873beb7-5857-4685-be1f-d57550cc96cc">1 Microsoft Managed Content</TrustLevel>
+    <BlockPublish xmlns="4873beb7-5857-4685-be1f-d57550cc96cc">false</BlockPublish>
+    <TPLaunchHelpLinkType xmlns="4873beb7-5857-4685-be1f-d57550cc96cc">Template</TPLaunchHelpLinkType>
+    <LocalizationTagsTaxHTField0 xmlns="4873beb7-5857-4685-be1f-d57550cc96cc">
+      <Terms xmlns="http://schemas.microsoft.com/office/infopath/2007/PartnerControls"/>
+    </LocalizationTagsTaxHTField0>
+    <BusinessGroup xmlns="4873beb7-5857-4685-be1f-d57550cc96cc" xsi:nil="true"/>
+    <Providers xmlns="4873beb7-5857-4685-be1f-d57550cc96cc" xsi:nil="true"/>
+    <TemplateTemplateType xmlns="4873beb7-5857-4685-be1f-d57550cc96cc">Word Document Template</TemplateTemplateType>
+    <TimesCloned xmlns="4873beb7-5857-4685-be1f-d57550cc96cc" xsi:nil="true"/>
+    <TPAppVersion xmlns="4873beb7-5857-4685-be1f-d57550cc96cc" xsi:nil="true"/>
+    <VoteCount xmlns="4873beb7-5857-4685-be1f-d57550cc96cc" xsi:nil="true"/>
+    <AverageRating xmlns="4873beb7-5857-4685-be1f-d57550cc96cc" xsi:nil="true"/>
+    <FeatureTagsTaxHTField0 xmlns="4873beb7-5857-4685-be1f-d57550cc96cc">
+      <Terms xmlns="http://schemas.microsoft.com/office/infopath/2007/PartnerControls"/>
+    </FeatureTagsTaxHTField0>
+    <Provider xmlns="4873beb7-5857-4685-be1f-d57550cc96cc" xsi:nil="true"/>
+    <UACurrentWords xmlns="4873beb7-5857-4685-be1f-d57550cc96cc" xsi:nil="true"/>
+    <AssetId xmlns="4873beb7-5857-4685-be1f-d57550cc96cc">TP103457714</AssetId>
+    <TPClientViewer xmlns="4873beb7-5857-4685-be1f-d57550cc96cc" xsi:nil="true"/>
+    <DSATActionTaken xmlns="4873beb7-5857-4685-be1f-d57550cc96cc" xsi:nil="true"/>
+    <APEditor xmlns="4873beb7-5857-4685-be1f-d57550cc96cc">
+      <UserInfo>
+        <DisplayName/>
+        <AccountId xsi:nil="true"/>
+        <AccountType/>
+      </UserInfo>
+    </APEditor>
+    <TPInstallLocation xmlns="4873beb7-5857-4685-be1f-d57550cc96cc" xsi:nil="true"/>
+    <OOCacheId xmlns="4873beb7-5857-4685-be1f-d57550cc96cc" xsi:nil="true"/>
+    <IsDeleted xmlns="4873beb7-5857-4685-be1f-d57550cc96cc">false</IsDeleted>
+    <PublishTargets xmlns="4873beb7-5857-4685-be1f-d57550cc96cc">OfficeOnlineVNext</PublishTargets>
+    <ApprovalLog xmlns="4873beb7-5857-4685-be1f-d57550cc96cc" xsi:nil="true"/>
+    <BugNumber xmlns="4873beb7-5857-4685-be1f-d57550cc96cc" xsi:nil="true"/>
+    <CrawlForDependencies xmlns="4873beb7-5857-4685-be1f-d57550cc96cc">false</CrawlForDependencies>
+    <InternalTagsTaxHTField0 xmlns="4873beb7-5857-4685-be1f-d57550cc96cc">
+      <Terms xmlns="http://schemas.microsoft.com/office/infopath/2007/PartnerControls"/>
+    </InternalTagsTaxHTField0>
+    <LastHandOff xmlns="4873beb7-5857-4685-be1f-d57550cc96cc" xsi:nil="true"/>
+    <Milestone xmlns="4873beb7-5857-4685-be1f-d57550cc96cc" xsi:nil="true"/>
+    <OriginalRelease xmlns="4873beb7-5857-4685-be1f-d57550cc96cc">15</OriginalRelease>
+    <RecommendationsModifier xmlns="4873beb7-5857-4685-be1f-d57550cc96cc" xsi:nil="true"/>
+    <ScenarioTagsTaxHTField0 xmlns="4873beb7-5857-4685-be1f-d57550cc96cc">
+      <Terms xmlns="http://schemas.microsoft.com/office/infopath/2007/PartnerControls"/>
+    </ScenarioTagsTaxHTField0>
+    <UANotes xmlns="4873beb7-5857-4685-be1f-d57550cc96cc" xsi:nil="true"/>
+  </documentManagement>
+</p:properties>
+</file>
+
 <file path=customXml/item5.xml><?xml version="1.0" encoding="utf-8"?>
 <b:Sources xmlns:b="http://schemas.openxmlformats.org/officeDocument/2006/bibliography" xmlns="http://schemas.openxmlformats.org/officeDocument/2006/bibliography" SelectedStyle="\APASixthEditionOfficeOnline.xsl" StyleName="APA" Version="6"/>
 </file>
@@ -8957,24 +8845,6 @@
 </file>
 
 <file path=customXml/itemProps2.xml><?xml version="1.0" encoding="utf-8"?>
-<ds:datastoreItem xmlns:ds="http://schemas.openxmlformats.org/officeDocument/2006/customXml" ds:itemID="{499EA1EC-B023-4266-9865-E1EDA122A8C9}">
-  <ds:schemaRefs>
-    <ds:schemaRef ds:uri="http://schemas.microsoft.com/sharepoint/v3/contenttype/forms"/>
-  </ds:schemaRefs>
-</ds:datastoreItem>
-</file>
-
-<file path=customXml/itemProps3.xml><?xml version="1.0" encoding="utf-8"?>
-<ds:datastoreItem xmlns:ds="http://schemas.openxmlformats.org/officeDocument/2006/customXml" ds:itemID="{63671810-3EF7-4C8E-BCBA-248ABE2BAB39}">
-  <ds:schemaRefs>
-    <ds:schemaRef ds:uri="http://schemas.microsoft.com/office/2006/metadata/properties"/>
-    <ds:schemaRef ds:uri="http://schemas.microsoft.com/office/infopath/2007/PartnerControls"/>
-    <ds:schemaRef ds:uri="4873beb7-5857-4685-be1f-d57550cc96cc"/>
-  </ds:schemaRefs>
-</ds:datastoreItem>
-</file>
-
-<file path=customXml/itemProps4.xml><?xml version="1.0" encoding="utf-8"?>
 <ds:datastoreItem xmlns:ds="http://schemas.openxmlformats.org/officeDocument/2006/customXml" ds:itemID="{9332E30D-EFB4-40E8-AB8F-C2E02C2E75EB}">
   <ds:schemaRefs>
     <ds:schemaRef ds:uri="http://schemas.microsoft.com/office/2006/metadata/contentType"/>
@@ -8992,8 +8862,26 @@
 </ds:datastoreItem>
 </file>
 
+<file path=customXml/itemProps3.xml><?xml version="1.0" encoding="utf-8"?>
+<ds:datastoreItem xmlns:ds="http://schemas.openxmlformats.org/officeDocument/2006/customXml" ds:itemID="{499EA1EC-B023-4266-9865-E1EDA122A8C9}">
+  <ds:schemaRefs>
+    <ds:schemaRef ds:uri="http://schemas.microsoft.com/sharepoint/v3/contenttype/forms"/>
+  </ds:schemaRefs>
+</ds:datastoreItem>
+</file>
+
+<file path=customXml/itemProps4.xml><?xml version="1.0" encoding="utf-8"?>
+<ds:datastoreItem xmlns:ds="http://schemas.openxmlformats.org/officeDocument/2006/customXml" ds:itemID="{63671810-3EF7-4C8E-BCBA-248ABE2BAB39}">
+  <ds:schemaRefs>
+    <ds:schemaRef ds:uri="http://schemas.microsoft.com/office/2006/metadata/properties"/>
+    <ds:schemaRef ds:uri="http://schemas.microsoft.com/office/infopath/2007/PartnerControls"/>
+    <ds:schemaRef ds:uri="4873beb7-5857-4685-be1f-d57550cc96cc"/>
+  </ds:schemaRefs>
+</ds:datastoreItem>
+</file>
+
 <file path=customXml/itemProps5.xml><?xml version="1.0" encoding="utf-8"?>
-<ds:datastoreItem xmlns:ds="http://schemas.openxmlformats.org/officeDocument/2006/customXml" ds:itemID="{FEDB9B9C-F3A0-4DA2-806D-0E21ADC94453}">
+<ds:datastoreItem xmlns:ds="http://schemas.openxmlformats.org/officeDocument/2006/customXml" ds:itemID="{BCC7A907-DEAD-4C92-8253-289522AFF56E}">
   <ds:schemaRefs>
     <ds:schemaRef ds:uri="http://schemas.openxmlformats.org/officeDocument/2006/bibliography"/>
   </ds:schemaRefs>

</xml_diff>